<commit_message>
Updated UI Prototype Design
</commit_message>
<xml_diff>
--- a/Documentation/Sysadd1/Status-Reports/Project-Status-Report-DataCorruption-7thWeek.docx
+++ b/Documentation/Sysadd1/Status-Reports/Project-Status-Report-DataCorruption-7thWeek.docx
@@ -1,6 +1,6 @@
 
 <file path=word/document.xml><?xml version="1.0" encoding="utf-8"?>
-<w:document xmlns:wpc="http://schemas.microsoft.com/office/word/2010/wordprocessingCanvas" xmlns:mc="http://schemas.openxmlformats.org/markup-compatibility/2006" xmlns:o="urn:schemas-microsoft-com:office:office" xmlns:r="http://schemas.openxmlformats.org/officeDocument/2006/relationships" xmlns:m="http://schemas.openxmlformats.org/officeDocument/2006/math" xmlns:v="urn:schemas-microsoft-com:vml" xmlns:wp14="http://schemas.microsoft.com/office/word/2010/wordprocessingDrawing" xmlns:wp="http://schemas.openxmlformats.org/drawingml/2006/wordprocessingDrawing" xmlns:w10="urn:schemas-microsoft-com:office:word" xmlns:w="http://schemas.openxmlformats.org/wordprocessingml/2006/main" xmlns:w14="http://schemas.microsoft.com/office/word/2010/wordml" xmlns:wpg="http://schemas.microsoft.com/office/word/2010/wordprocessingGroup" xmlns:wpi="http://schemas.microsoft.com/office/word/2010/wordprocessingInk" xmlns:wne="http://schemas.microsoft.com/office/word/2006/wordml" xmlns:wps="http://schemas.microsoft.com/office/word/2010/wordprocessingShape" mc:Ignorable="w14 wp14">
+<w:document xmlns:wpc="http://schemas.microsoft.com/office/word/2010/wordprocessingCanvas" xmlns:cx="http://schemas.microsoft.com/office/drawing/2014/chartex" xmlns:cx1="http://schemas.microsoft.com/office/drawing/2015/9/8/chartex" xmlns:cx2="http://schemas.microsoft.com/office/drawing/2015/10/21/chartex" xmlns:mc="http://schemas.openxmlformats.org/markup-compatibility/2006" xmlns:o="urn:schemas-microsoft-com:office:office" xmlns:r="http://schemas.openxmlformats.org/officeDocument/2006/relationships" xmlns:m="http://schemas.openxmlformats.org/officeDocument/2006/math" xmlns:v="urn:schemas-microsoft-com:vml" xmlns:wp14="http://schemas.microsoft.com/office/word/2010/wordprocessingDrawing" xmlns:wp="http://schemas.openxmlformats.org/drawingml/2006/wordprocessingDrawing" xmlns:w10="urn:schemas-microsoft-com:office:word" xmlns:w="http://schemas.openxmlformats.org/wordprocessingml/2006/main" xmlns:w14="http://schemas.microsoft.com/office/word/2010/wordml" xmlns:w15="http://schemas.microsoft.com/office/word/2012/wordml" xmlns:w16se="http://schemas.microsoft.com/office/word/2015/wordml/symex" xmlns:wpg="http://schemas.microsoft.com/office/word/2010/wordprocessingGroup" xmlns:wpi="http://schemas.microsoft.com/office/word/2010/wordprocessingInk" xmlns:wne="http://schemas.microsoft.com/office/word/2006/wordml" xmlns:wps="http://schemas.microsoft.com/office/word/2010/wordprocessingShape" mc:Ignorable="w14 w15 w16se wp14">
   <w:body>
     <w:p>
       <w:pPr>
@@ -38,7 +38,7 @@
                     </pic:cNvPicPr>
                   </pic:nvPicPr>
                   <pic:blipFill>
-                    <a:blip r:embed="rId8">
+                    <a:blip r:embed="rId7">
                       <a:extLst>
                         <a:ext uri="{28A0092B-C50C-407E-A947-70E740481C1C}">
                           <a14:useLocalDpi xmlns:a14="http://schemas.microsoft.com/office/drawing/2010/main" val="0"/>
@@ -123,7 +123,7 @@
             <o:lock v:ext="edit" aspectratio="t"/>
           </v:shapetype>
           <v:shape id="_x0000_i1025" type="#_x0000_t75" style="width:6in;height:7.2pt" o:hrpct="0" o:hralign="center" o:hr="t">
-            <v:imagedata r:id="rId9" o:title="BD10290_"/>
+            <v:imagedata r:id="rId8" o:title="BD10290_"/>
           </v:shape>
         </w:pict>
       </w:r>
@@ -199,7 +199,6 @@
         </w:rPr>
         <w:t xml:space="preserve"> </w:t>
       </w:r>
-      <w:proofErr w:type="spellStart"/>
       <w:r>
         <w:rPr>
           <w:rFonts w:cs="Arial"/>
@@ -208,7 +207,6 @@
         </w:rPr>
         <w:t>SoCit</w:t>
       </w:r>
-      <w:proofErr w:type="spellEnd"/>
     </w:p>
     <w:p>
       <w:pPr>
@@ -310,7 +308,7 @@
       <w:r>
         <w:pict>
           <v:shape id="_x0000_i1026" type="#_x0000_t75" style="width:6in;height:7.2pt" o:hrpct="0" o:hralign="center" o:hr="t">
-            <v:imagedata r:id="rId9" o:title="BD10290_"/>
+            <v:imagedata r:id="rId8" o:title="BD10290_"/>
           </v:shape>
         </w:pict>
       </w:r>
@@ -433,17 +431,8 @@
                 <w:rFonts w:cs="Arial"/>
                 <w:sz w:val="20"/>
               </w:rPr>
-              <w:t xml:space="preserve">Kent Michael </w:t>
+              <w:t>Kent Michael Miculob</w:t>
             </w:r>
-            <w:proofErr w:type="spellStart"/>
-            <w:r>
-              <w:rPr>
-                <w:rFonts w:cs="Arial"/>
-                <w:sz w:val="20"/>
-              </w:rPr>
-              <w:t>Miculob</w:t>
-            </w:r>
-            <w:proofErr w:type="spellEnd"/>
           </w:p>
         </w:tc>
         <w:tc>
@@ -550,17 +539,8 @@
                 <w:rFonts w:cs="Arial"/>
                 <w:sz w:val="20"/>
               </w:rPr>
-              <w:t xml:space="preserve">Reginald John Steven </w:t>
+              <w:t>Reginald John Steven Alberca</w:t>
             </w:r>
-            <w:proofErr w:type="spellStart"/>
-            <w:r>
-              <w:rPr>
-                <w:rFonts w:cs="Arial"/>
-                <w:sz w:val="20"/>
-              </w:rPr>
-              <w:t>Alberca</w:t>
-            </w:r>
-            <w:proofErr w:type="spellEnd"/>
           </w:p>
         </w:tc>
         <w:tc>
@@ -954,17 +934,8 @@
                 <w:rFonts w:cs="Arial"/>
                 <w:sz w:val="20"/>
               </w:rPr>
-              <w:t xml:space="preserve">Kent Michael </w:t>
+              <w:t>Kent Michael Miculob</w:t>
             </w:r>
-            <w:proofErr w:type="spellStart"/>
-            <w:r>
-              <w:rPr>
-                <w:rFonts w:cs="Arial"/>
-                <w:sz w:val="20"/>
-              </w:rPr>
-              <w:t>Miculob</w:t>
-            </w:r>
-            <w:proofErr w:type="spellEnd"/>
           </w:p>
         </w:tc>
         <w:tc>
@@ -1084,17 +1055,8 @@
                 <w:rFonts w:cs="Arial"/>
                 <w:sz w:val="20"/>
               </w:rPr>
-              <w:t xml:space="preserve">Kent Michael </w:t>
+              <w:t>Kent Michael Miculob</w:t>
             </w:r>
-            <w:proofErr w:type="spellStart"/>
-            <w:r>
-              <w:rPr>
-                <w:rFonts w:cs="Arial"/>
-                <w:sz w:val="20"/>
-              </w:rPr>
-              <w:t>Miculob</w:t>
-            </w:r>
-            <w:proofErr w:type="spellEnd"/>
           </w:p>
         </w:tc>
         <w:tc>
@@ -1428,17 +1390,8 @@
                 <w:rFonts w:cs="Arial"/>
                 <w:sz w:val="20"/>
               </w:rPr>
-              <w:t xml:space="preserve">Kent Michael </w:t>
+              <w:t>Kent Michael Miculob</w:t>
             </w:r>
-            <w:proofErr w:type="spellStart"/>
-            <w:r>
-              <w:rPr>
-                <w:rFonts w:cs="Arial"/>
-                <w:sz w:val="20"/>
-              </w:rPr>
-              <w:t>Miculob</w:t>
-            </w:r>
-            <w:proofErr w:type="spellEnd"/>
           </w:p>
         </w:tc>
         <w:tc>
@@ -1624,8 +1577,6 @@
               </w:rPr>
               <w:t>8/14</w:t>
             </w:r>
-            <w:bookmarkStart w:id="16" w:name="_GoBack"/>
-            <w:bookmarkEnd w:id="16"/>
             <w:r>
               <w:rPr>
                 <w:rFonts w:cs="Arial"/>
@@ -1653,17 +1604,8 @@
                 <w:rFonts w:cs="Arial"/>
                 <w:sz w:val="20"/>
               </w:rPr>
-              <w:t xml:space="preserve">Kent Michael </w:t>
+              <w:t>Kent Michael Miculob</w:t>
             </w:r>
-            <w:proofErr w:type="spellStart"/>
-            <w:r>
-              <w:rPr>
-                <w:rFonts w:cs="Arial"/>
-                <w:sz w:val="20"/>
-              </w:rPr>
-              <w:t>Miculob</w:t>
-            </w:r>
-            <w:proofErr w:type="spellEnd"/>
           </w:p>
         </w:tc>
         <w:tc>
@@ -2449,9 +2391,9 @@
       <w:r>
         <w:br w:type="page"/>
       </w:r>
-      <w:bookmarkStart w:id="17" w:name="_Toc67755723"/>
-      <w:bookmarkStart w:id="18" w:name="_Toc77392557"/>
-      <w:bookmarkStart w:id="19" w:name="_Toc1899706"/>
+      <w:bookmarkStart w:id="16" w:name="_Toc67755723"/>
+      <w:bookmarkStart w:id="17" w:name="_Toc77392557"/>
+      <w:bookmarkStart w:id="18" w:name="_Toc1899706"/>
       <w:r>
         <w:rPr>
           <w:sz w:val="26"/>
@@ -2467,10 +2409,10 @@
         </w:rPr>
         <w:t xml:space="preserve"> PURPOSE</w:t>
       </w:r>
+      <w:bookmarkEnd w:id="16"/>
       <w:bookmarkEnd w:id="17"/>
-      <w:bookmarkEnd w:id="18"/>
     </w:p>
-    <w:bookmarkStart w:id="20" w:name="Text1"/>
+    <w:bookmarkStart w:id="19" w:name="Text1"/>
     <w:p>
       <w:pPr>
         <w:ind w:left="590"/>
@@ -2523,7 +2465,7 @@
         </w:rPr>
         <w:fldChar w:fldCharType="end"/>
       </w:r>
-      <w:bookmarkEnd w:id="20"/>
+      <w:bookmarkEnd w:id="19"/>
     </w:p>
     <w:p>
       <w:pPr>
@@ -2581,7 +2523,7 @@
         <w:t xml:space="preserve"> Senior Manager.</w:t>
       </w:r>
     </w:p>
-    <w:bookmarkEnd w:id="19"/>
+    <w:bookmarkEnd w:id="18"/>
     <w:p>
       <w:pPr>
         <w:spacing w:before="240" w:after="240"/>
@@ -2590,7 +2532,7 @@
       <w:r>
         <w:pict>
           <v:shape id="_x0000_i1027" type="#_x0000_t75" style="width:6in;height:7.2pt" o:hrpct="0" o:hralign="center" o:hr="t">
-            <v:imagedata r:id="rId9" o:title="BD10290_"/>
+            <v:imagedata r:id="rId8" o:title="BD10290_"/>
           </v:shape>
         </w:pict>
       </w:r>
@@ -2608,7 +2550,7 @@
           <w:szCs w:val="26"/>
         </w:rPr>
       </w:pPr>
-      <w:bookmarkStart w:id="21" w:name="_Toc77392558"/>
+      <w:bookmarkStart w:id="20" w:name="_Toc77392558"/>
       <w:r>
         <w:rPr>
           <w:sz w:val="26"/>
@@ -2616,18 +2558,18 @@
         </w:rPr>
         <w:t>PROJECT STATUS REPORT TEMPLATE</w:t>
       </w:r>
-      <w:bookmarkEnd w:id="21"/>
+      <w:bookmarkEnd w:id="20"/>
     </w:p>
     <w:p>
       <w:pPr>
         <w:pStyle w:val="Heading2"/>
         <w:spacing w:before="480" w:after="240"/>
       </w:pPr>
-      <w:bookmarkStart w:id="22" w:name="_Toc77392559"/>
+      <w:bookmarkStart w:id="21" w:name="_Toc77392559"/>
       <w:r>
         <w:t>Project Status Report Details</w:t>
       </w:r>
-      <w:bookmarkEnd w:id="22"/>
+      <w:bookmarkEnd w:id="21"/>
     </w:p>
     <w:p>
       <w:pPr>
@@ -2655,7 +2597,7 @@
         <w:t xml:space="preserve"> than the past created paper.</w:t>
       </w:r>
     </w:p>
-    <w:bookmarkStart w:id="23" w:name="Text3"/>
+    <w:bookmarkStart w:id="22" w:name="Text3"/>
     <w:p>
       <w:pPr>
         <w:pStyle w:val="SectionedBullet"/>
@@ -2735,7 +2677,7 @@
         </w:rPr>
         <w:fldChar w:fldCharType="end"/>
       </w:r>
-      <w:bookmarkEnd w:id="23"/>
+      <w:bookmarkEnd w:id="22"/>
     </w:p>
     <w:p>
       <w:pPr>
@@ -2911,11 +2853,11 @@
         <w:pStyle w:val="Heading2"/>
         <w:spacing w:before="480" w:after="240"/>
       </w:pPr>
-      <w:bookmarkStart w:id="24" w:name="_Toc77392560"/>
+      <w:bookmarkStart w:id="23" w:name="_Toc77392560"/>
       <w:r>
         <w:t>Project Status Report Template</w:t>
       </w:r>
-      <w:bookmarkEnd w:id="24"/>
+      <w:bookmarkEnd w:id="23"/>
     </w:p>
     <w:tbl>
       <w:tblPr>
@@ -2992,18 +2934,8 @@
                 <w:bCs w:val="0"/>
                 <w:spacing w:val="0"/>
               </w:rPr>
-              <w:t xml:space="preserve">Kent Michael </w:t>
+              <w:t>Kent Michael Miculob</w:t>
             </w:r>
-            <w:proofErr w:type="spellStart"/>
-            <w:r>
-              <w:rPr>
-                <w:b w:val="0"/>
-                <w:bCs w:val="0"/>
-                <w:spacing w:val="0"/>
-              </w:rPr>
-              <w:t>Miculob</w:t>
-            </w:r>
-            <w:proofErr w:type="spellEnd"/>
           </w:p>
         </w:tc>
         <w:tc>
@@ -3161,21 +3093,7 @@
               <w:rPr>
                 <w:b w:val="0"/>
               </w:rPr>
-              <w:t xml:space="preserve">The project’s doing fine in creating the system prototype and is doing </w:t>
-            </w:r>
-            <w:proofErr w:type="gramStart"/>
-            <w:r>
-              <w:rPr>
-                <w:b w:val="0"/>
-              </w:rPr>
-              <w:t>good</w:t>
-            </w:r>
-            <w:proofErr w:type="gramEnd"/>
-            <w:r>
-              <w:rPr>
-                <w:b w:val="0"/>
-              </w:rPr>
-              <w:t xml:space="preserve"> si</w:t>
+              <w:t>The project’s doing fine in creating the system prototype and is doing good si</w:t>
             </w:r>
             <w:r>
               <w:rPr>
@@ -3703,6 +3621,8 @@
             </w:pPr>
           </w:p>
         </w:tc>
+        <w:bookmarkStart w:id="24" w:name="_GoBack"/>
+        <w:bookmarkEnd w:id="24"/>
       </w:tr>
       <w:tr>
         <w:trPr>
@@ -5674,7 +5594,7 @@
       <w:r>
         <w:pict>
           <v:shape id="_x0000_i1028" type="#_x0000_t75" style="width:6in;height:7.2pt" o:hrpct="0" o:hralign="center" o:hr="t">
-            <v:imagedata r:id="rId9" o:title="BD10290_"/>
+            <v:imagedata r:id="rId8" o:title="BD10290_"/>
           </v:shape>
         </w:pict>
       </w:r>
@@ -5723,7 +5643,7 @@
                     <pic:cNvPicPr/>
                   </pic:nvPicPr>
                   <pic:blipFill rotWithShape="1">
-                    <a:blip r:embed="rId10" cstate="print">
+                    <a:blip r:embed="rId9" cstate="print">
                       <a:extLst>
                         <a:ext uri="{28A0092B-C50C-407E-A947-70E740481C1C}">
                           <a14:useLocalDpi xmlns:a14="http://schemas.microsoft.com/office/drawing/2010/main" val="0"/>
@@ -5785,7 +5705,7 @@
       <w:r>
         <w:pict>
           <v:shape id="_x0000_i1029" type="#_x0000_t75" style="width:6in;height:7.2pt" o:hrpct="0" o:hralign="center" o:hr="t">
-            <v:imagedata r:id="rId9" o:title="BD10290_"/>
+            <v:imagedata r:id="rId8" o:title="BD10290_"/>
           </v:shape>
         </w:pict>
       </w:r>
@@ -5889,7 +5809,7 @@
           <w:rFonts w:ascii="Times New Roman" w:hAnsi="Times New Roman"/>
         </w:rPr>
       </w:pPr>
-      <w:hyperlink r:id="rId11" w:anchor="Project_Members" w:history="1">
+      <w:hyperlink r:id="rId10" w:anchor="Project_Members" w:history="1">
         <w:r>
           <w:rPr>
             <w:rStyle w:val="Hyperlink"/>
@@ -5921,7 +5841,7 @@
           <w:rFonts w:ascii="Times New Roman" w:hAnsi="Times New Roman"/>
         </w:rPr>
       </w:pPr>
-      <w:hyperlink r:id="rId12" w:anchor="Project_Consultant" w:history="1">
+      <w:hyperlink r:id="rId11" w:anchor="Project_Consultant" w:history="1">
         <w:r>
           <w:rPr>
             <w:rStyle w:val="toctext"/>
@@ -5938,7 +5858,7 @@
         </w:numPr>
         <w:spacing w:before="100" w:beforeAutospacing="1" w:after="100" w:afterAutospacing="1"/>
       </w:pPr>
-      <w:hyperlink r:id="rId13" w:anchor="Project_Adviser" w:history="1">
+      <w:hyperlink r:id="rId12" w:anchor="Project_Adviser" w:history="1">
         <w:r>
           <w:rPr>
             <w:rStyle w:val="toctext"/>
@@ -5955,7 +5875,7 @@
         </w:numPr>
         <w:spacing w:before="100" w:beforeAutospacing="1" w:after="100" w:afterAutospacing="1"/>
       </w:pPr>
-      <w:hyperlink r:id="rId14" w:anchor="Project_Team" w:history="1">
+      <w:hyperlink r:id="rId13" w:anchor="Project_Team" w:history="1">
         <w:r>
           <w:rPr>
             <w:rStyle w:val="toctext"/>
@@ -5972,7 +5892,7 @@
         </w:numPr>
         <w:spacing w:before="100" w:beforeAutospacing="1" w:after="100" w:afterAutospacing="1"/>
       </w:pPr>
-      <w:hyperlink r:id="rId15" w:anchor="I.__Introduction" w:history="1">
+      <w:hyperlink r:id="rId14" w:anchor="I.__Introduction" w:history="1">
         <w:r>
           <w:rPr>
             <w:rStyle w:val="toctext"/>
@@ -5992,7 +5912,7 @@
         </w:numPr>
         <w:spacing w:before="100" w:beforeAutospacing="1" w:after="100" w:afterAutospacing="1"/>
       </w:pPr>
-      <w:hyperlink r:id="rId16" w:anchor="Background_of_the_Problem" w:history="1">
+      <w:hyperlink r:id="rId15" w:anchor="Background_of_the_Problem" w:history="1">
         <w:r>
           <w:rPr>
             <w:rStyle w:val="toctext"/>
@@ -6012,7 +5932,7 @@
         </w:numPr>
         <w:spacing w:before="100" w:beforeAutospacing="1" w:after="100" w:afterAutospacing="1"/>
       </w:pPr>
-      <w:hyperlink r:id="rId17" w:anchor="System_Model_of_File_Repair" w:history="1">
+      <w:hyperlink r:id="rId16" w:anchor="System_Model_of_File_Repair" w:history="1">
         <w:r>
           <w:rPr>
             <w:rStyle w:val="toctext"/>
@@ -6029,7 +5949,7 @@
         </w:numPr>
         <w:spacing w:before="100" w:beforeAutospacing="1" w:after="100" w:afterAutospacing="1"/>
       </w:pPr>
-      <w:hyperlink r:id="rId18" w:anchor="Statement_of_the_Problem" w:history="1">
+      <w:hyperlink r:id="rId17" w:anchor="Statement_of_the_Problem" w:history="1">
         <w:r>
           <w:rPr>
             <w:rStyle w:val="toctext"/>
@@ -6046,7 +5966,7 @@
         </w:numPr>
         <w:spacing w:before="100" w:beforeAutospacing="1" w:after="100" w:afterAutospacing="1"/>
       </w:pPr>
-      <w:hyperlink r:id="rId19" w:anchor="Objectives" w:history="1">
+      <w:hyperlink r:id="rId18" w:anchor="Objectives" w:history="1">
         <w:r>
           <w:rPr>
             <w:rStyle w:val="toctext"/>
@@ -6066,7 +5986,7 @@
         </w:numPr>
         <w:spacing w:before="100" w:beforeAutospacing="1" w:after="100" w:afterAutospacing="1"/>
       </w:pPr>
-      <w:hyperlink r:id="rId20" w:anchor="General" w:history="1">
+      <w:hyperlink r:id="rId19" w:anchor="General" w:history="1">
         <w:r>
           <w:rPr>
             <w:rStyle w:val="Hyperlink"/>
@@ -6091,7 +6011,7 @@
         </w:numPr>
         <w:spacing w:before="100" w:beforeAutospacing="1" w:after="100" w:afterAutospacing="1"/>
       </w:pPr>
-      <w:hyperlink r:id="rId21" w:anchor="Specific" w:history="1">
+      <w:hyperlink r:id="rId20" w:anchor="Specific" w:history="1">
         <w:r>
           <w:rPr>
             <w:rStyle w:val="toctext"/>
@@ -6108,7 +6028,7 @@
         </w:numPr>
         <w:spacing w:before="100" w:beforeAutospacing="1" w:after="100" w:afterAutospacing="1"/>
       </w:pPr>
-      <w:hyperlink r:id="rId22" w:anchor="Significance" w:history="1">
+      <w:hyperlink r:id="rId21" w:anchor="Significance" w:history="1">
         <w:r>
           <w:rPr>
             <w:rStyle w:val="toctext"/>
@@ -6125,7 +6045,7 @@
         </w:numPr>
         <w:spacing w:before="100" w:beforeAutospacing="1" w:after="100" w:afterAutospacing="1"/>
       </w:pPr>
-      <w:hyperlink r:id="rId23" w:anchor="Scope_and_Limitations" w:history="1">
+      <w:hyperlink r:id="rId22" w:anchor="Scope_and_Limitations" w:history="1">
         <w:r>
           <w:rPr>
             <w:rStyle w:val="toctext"/>
@@ -6142,7 +6062,7 @@
         </w:numPr>
         <w:spacing w:before="100" w:beforeAutospacing="1" w:after="100" w:afterAutospacing="1"/>
       </w:pPr>
-      <w:hyperlink r:id="rId24" w:anchor="System_Model" w:history="1">
+      <w:hyperlink r:id="rId23" w:anchor="System_Model" w:history="1">
         <w:r>
           <w:rPr>
             <w:rStyle w:val="toctext"/>
@@ -6159,7 +6079,7 @@
         </w:numPr>
         <w:spacing w:before="100" w:beforeAutospacing="1" w:after="100" w:afterAutospacing="1"/>
       </w:pPr>
-      <w:hyperlink r:id="rId25" w:anchor="II.__Related_Literature.2FRelated_Studies" w:history="1">
+      <w:hyperlink r:id="rId24" w:anchor="II.__Related_Literature.2FRelated_Studies" w:history="1">
         <w:r>
           <w:rPr>
             <w:rStyle w:val="toctext"/>
@@ -6176,7 +6096,7 @@
         </w:numPr>
         <w:spacing w:before="100" w:beforeAutospacing="1" w:after="100" w:afterAutospacing="1"/>
       </w:pPr>
-      <w:hyperlink r:id="rId26" w:anchor="III.List_of_Figures.2C_List_of_Tables.2C_List_of_Notations" w:history="1">
+      <w:hyperlink r:id="rId25" w:anchor="III.List_of_Figures.2C_List_of_Tables.2C_List_of_Notations" w:history="1">
         <w:r>
           <w:rPr>
             <w:rStyle w:val="toctext"/>
@@ -6196,7 +6116,7 @@
         </w:numPr>
         <w:spacing w:before="100" w:beforeAutospacing="1" w:after="100" w:afterAutospacing="1"/>
       </w:pPr>
-      <w:hyperlink r:id="rId27" w:anchor="Project_Specifications" w:history="1">
+      <w:hyperlink r:id="rId26" w:anchor="Project_Specifications" w:history="1">
         <w:r>
           <w:rPr>
             <w:rStyle w:val="toctext"/>
@@ -6216,7 +6136,7 @@
         </w:numPr>
         <w:spacing w:before="100" w:beforeAutospacing="1" w:after="100" w:afterAutospacing="1"/>
       </w:pPr>
-      <w:hyperlink r:id="rId28" w:anchor="Flowchart" w:history="1">
+      <w:hyperlink r:id="rId27" w:anchor="Flowchart" w:history="1">
         <w:r>
           <w:rPr>
             <w:rStyle w:val="toctext"/>
@@ -6233,7 +6153,7 @@
         </w:numPr>
         <w:spacing w:before="100" w:beforeAutospacing="1" w:after="100" w:afterAutospacing="1"/>
       </w:pPr>
-      <w:hyperlink r:id="rId29" w:anchor="Entity-Relationship_Diagram" w:history="1">
+      <w:hyperlink r:id="rId28" w:anchor="Entity-Relationship_Diagram" w:history="1">
         <w:r>
           <w:rPr>
             <w:rStyle w:val="toctext"/>
@@ -6250,7 +6170,7 @@
         </w:numPr>
         <w:spacing w:before="100" w:beforeAutospacing="1" w:after="100" w:afterAutospacing="1"/>
       </w:pPr>
-      <w:hyperlink r:id="rId30" w:anchor="Data_Dictionary" w:history="1">
+      <w:hyperlink r:id="rId29" w:anchor="Data_Dictionary" w:history="1">
         <w:r>
           <w:rPr>
             <w:rStyle w:val="toctext"/>
@@ -6267,7 +6187,7 @@
         </w:numPr>
         <w:spacing w:before="100" w:beforeAutospacing="1" w:after="100" w:afterAutospacing="1"/>
       </w:pPr>
-      <w:hyperlink r:id="rId31" w:anchor="IV._Appendices" w:history="1">
+      <w:hyperlink r:id="rId30" w:anchor="IV._Appendices" w:history="1">
         <w:r>
           <w:rPr>
             <w:rStyle w:val="toctext"/>
@@ -6287,7 +6207,7 @@
         </w:numPr>
         <w:spacing w:before="100" w:beforeAutospacing="1" w:after="100" w:afterAutospacing="1"/>
       </w:pPr>
-      <w:hyperlink r:id="rId32" w:anchor="System_Model_2" w:history="1">
+      <w:hyperlink r:id="rId31" w:anchor="System_Model_2" w:history="1">
         <w:r>
           <w:rPr>
             <w:rStyle w:val="toctext"/>
@@ -6307,7 +6227,7 @@
         </w:numPr>
         <w:spacing w:before="100" w:beforeAutospacing="1" w:after="100" w:afterAutospacing="1"/>
       </w:pPr>
-      <w:hyperlink r:id="rId33" w:anchor="Bibliography" w:history="1">
+      <w:hyperlink r:id="rId32" w:anchor="Bibliography" w:history="1">
         <w:r>
           <w:rPr>
             <w:rStyle w:val="toctext"/>
@@ -6364,15 +6284,15 @@
       <w:r>
         <w:pict>
           <v:shape id="_x0000_i1030" type="#_x0000_t75" style="width:6in;height:7.2pt" o:hrpct="0" o:hralign="center" o:hr="t">
-            <v:imagedata r:id="rId9" o:title="BD10290_"/>
+            <v:imagedata r:id="rId8" o:title="BD10290_"/>
           </v:shape>
         </w:pict>
       </w:r>
     </w:p>
     <w:sectPr>
-      <w:headerReference w:type="default" r:id="rId34"/>
-      <w:footerReference w:type="default" r:id="rId35"/>
-      <w:footerReference w:type="first" r:id="rId36"/>
+      <w:headerReference w:type="default" r:id="rId33"/>
+      <w:footerReference w:type="default" r:id="rId34"/>
+      <w:footerReference w:type="first" r:id="rId35"/>
       <w:pgSz w:w="12240" w:h="15840" w:code="1"/>
       <w:pgMar w:top="1440" w:right="1800" w:bottom="1440" w:left="1800" w:header="1440" w:footer="1440" w:gutter="0"/>
       <w:cols w:space="720"/>
@@ -6384,7 +6304,7 @@
 </file>
 
 <file path=word/endnotes.xml><?xml version="1.0" encoding="utf-8"?>
-<w:endnotes xmlns:wpc="http://schemas.microsoft.com/office/word/2010/wordprocessingCanvas" xmlns:mc="http://schemas.openxmlformats.org/markup-compatibility/2006" xmlns:o="urn:schemas-microsoft-com:office:office" xmlns:r="http://schemas.openxmlformats.org/officeDocument/2006/relationships" xmlns:m="http://schemas.openxmlformats.org/officeDocument/2006/math" xmlns:v="urn:schemas-microsoft-com:vml" xmlns:wp14="http://schemas.microsoft.com/office/word/2010/wordprocessingDrawing" xmlns:wp="http://schemas.openxmlformats.org/drawingml/2006/wordprocessingDrawing" xmlns:w10="urn:schemas-microsoft-com:office:word" xmlns:w="http://schemas.openxmlformats.org/wordprocessingml/2006/main" xmlns:w14="http://schemas.microsoft.com/office/word/2010/wordml" xmlns:wpg="http://schemas.microsoft.com/office/word/2010/wordprocessingGroup" xmlns:wpi="http://schemas.microsoft.com/office/word/2010/wordprocessingInk" xmlns:wne="http://schemas.microsoft.com/office/word/2006/wordml" xmlns:wps="http://schemas.microsoft.com/office/word/2010/wordprocessingShape" mc:Ignorable="w14 wp14">
+<w:endnotes xmlns:wpc="http://schemas.microsoft.com/office/word/2010/wordprocessingCanvas" xmlns:cx="http://schemas.microsoft.com/office/drawing/2014/chartex" xmlns:cx1="http://schemas.microsoft.com/office/drawing/2015/9/8/chartex" xmlns:cx2="http://schemas.microsoft.com/office/drawing/2015/10/21/chartex" xmlns:mc="http://schemas.openxmlformats.org/markup-compatibility/2006" xmlns:o="urn:schemas-microsoft-com:office:office" xmlns:r="http://schemas.openxmlformats.org/officeDocument/2006/relationships" xmlns:m="http://schemas.openxmlformats.org/officeDocument/2006/math" xmlns:v="urn:schemas-microsoft-com:vml" xmlns:wp14="http://schemas.microsoft.com/office/word/2010/wordprocessingDrawing" xmlns:wp="http://schemas.openxmlformats.org/drawingml/2006/wordprocessingDrawing" xmlns:w10="urn:schemas-microsoft-com:office:word" xmlns:w="http://schemas.openxmlformats.org/wordprocessingml/2006/main" xmlns:w14="http://schemas.microsoft.com/office/word/2010/wordml" xmlns:w15="http://schemas.microsoft.com/office/word/2012/wordml" xmlns:w16se="http://schemas.microsoft.com/office/word/2015/wordml/symex" xmlns:wpg="http://schemas.microsoft.com/office/word/2010/wordprocessingGroup" xmlns:wpi="http://schemas.microsoft.com/office/word/2010/wordprocessingInk" xmlns:wne="http://schemas.microsoft.com/office/word/2006/wordml" xmlns:wps="http://schemas.microsoft.com/office/word/2010/wordprocessingShape" mc:Ignorable="w14 w15 w16se wp14">
   <w:endnote w:type="separator" w:id="-1">
     <w:p>
       <w:r>
@@ -6403,7 +6323,7 @@
 </file>
 
 <file path=word/footer1.xml><?xml version="1.0" encoding="utf-8"?>
-<w:ftr xmlns:wpc="http://schemas.microsoft.com/office/word/2010/wordprocessingCanvas" xmlns:mc="http://schemas.openxmlformats.org/markup-compatibility/2006" xmlns:o="urn:schemas-microsoft-com:office:office" xmlns:r="http://schemas.openxmlformats.org/officeDocument/2006/relationships" xmlns:m="http://schemas.openxmlformats.org/officeDocument/2006/math" xmlns:v="urn:schemas-microsoft-com:vml" xmlns:wp14="http://schemas.microsoft.com/office/word/2010/wordprocessingDrawing" xmlns:wp="http://schemas.openxmlformats.org/drawingml/2006/wordprocessingDrawing" xmlns:w10="urn:schemas-microsoft-com:office:word" xmlns:w="http://schemas.openxmlformats.org/wordprocessingml/2006/main" xmlns:w14="http://schemas.microsoft.com/office/word/2010/wordml" xmlns:wpg="http://schemas.microsoft.com/office/word/2010/wordprocessingGroup" xmlns:wpi="http://schemas.microsoft.com/office/word/2010/wordprocessingInk" xmlns:wne="http://schemas.microsoft.com/office/word/2006/wordml" xmlns:wps="http://schemas.microsoft.com/office/word/2010/wordprocessingShape" mc:Ignorable="w14 wp14">
+<w:ftr xmlns:wpc="http://schemas.microsoft.com/office/word/2010/wordprocessingCanvas" xmlns:cx="http://schemas.microsoft.com/office/drawing/2014/chartex" xmlns:cx1="http://schemas.microsoft.com/office/drawing/2015/9/8/chartex" xmlns:cx2="http://schemas.microsoft.com/office/drawing/2015/10/21/chartex" xmlns:mc="http://schemas.openxmlformats.org/markup-compatibility/2006" xmlns:o="urn:schemas-microsoft-com:office:office" xmlns:r="http://schemas.openxmlformats.org/officeDocument/2006/relationships" xmlns:m="http://schemas.openxmlformats.org/officeDocument/2006/math" xmlns:v="urn:schemas-microsoft-com:vml" xmlns:wp14="http://schemas.microsoft.com/office/word/2010/wordprocessingDrawing" xmlns:wp="http://schemas.openxmlformats.org/drawingml/2006/wordprocessingDrawing" xmlns:w10="urn:schemas-microsoft-com:office:word" xmlns:w="http://schemas.openxmlformats.org/wordprocessingml/2006/main" xmlns:w14="http://schemas.microsoft.com/office/word/2010/wordml" xmlns:w15="http://schemas.microsoft.com/office/word/2012/wordml" xmlns:w16se="http://schemas.microsoft.com/office/word/2015/wordml/symex" xmlns:wpg="http://schemas.microsoft.com/office/word/2010/wordprocessingGroup" xmlns:wpi="http://schemas.microsoft.com/office/word/2010/wordprocessingInk" xmlns:wne="http://schemas.microsoft.com/office/word/2006/wordml" xmlns:wps="http://schemas.microsoft.com/office/word/2010/wordprocessingShape" mc:Ignorable="w14 w15 w16se wp14">
   <w:p>
     <w:pPr>
       <w:pStyle w:val="Footer"/>
@@ -6457,7 +6377,7 @@
         <w:sz w:val="18"/>
         <w:szCs w:val="18"/>
       </w:rPr>
-      <w:t>8</w:t>
+      <w:t>2</w:t>
     </w:r>
     <w:r>
       <w:rPr>
@@ -6500,7 +6420,7 @@
         <w:sz w:val="18"/>
         <w:szCs w:val="18"/>
       </w:rPr>
-      <w:t>8/15/2016</w:t>
+      <w:t>8/20/2016</w:t>
     </w:r>
     <w:r>
       <w:rPr>
@@ -6514,7 +6434,7 @@
 </file>
 
 <file path=word/footer2.xml><?xml version="1.0" encoding="utf-8"?>
-<w:ftr xmlns:wpc="http://schemas.microsoft.com/office/word/2010/wordprocessingCanvas" xmlns:mc="http://schemas.openxmlformats.org/markup-compatibility/2006" xmlns:o="urn:schemas-microsoft-com:office:office" xmlns:r="http://schemas.openxmlformats.org/officeDocument/2006/relationships" xmlns:m="http://schemas.openxmlformats.org/officeDocument/2006/math" xmlns:v="urn:schemas-microsoft-com:vml" xmlns:wp14="http://schemas.microsoft.com/office/word/2010/wordprocessingDrawing" xmlns:wp="http://schemas.openxmlformats.org/drawingml/2006/wordprocessingDrawing" xmlns:w10="urn:schemas-microsoft-com:office:word" xmlns:w="http://schemas.openxmlformats.org/wordprocessingml/2006/main" xmlns:w14="http://schemas.microsoft.com/office/word/2010/wordml" xmlns:wpg="http://schemas.microsoft.com/office/word/2010/wordprocessingGroup" xmlns:wpi="http://schemas.microsoft.com/office/word/2010/wordprocessingInk" xmlns:wne="http://schemas.microsoft.com/office/word/2006/wordml" xmlns:wps="http://schemas.microsoft.com/office/word/2010/wordprocessingShape" mc:Ignorable="w14 wp14">
+<w:ftr xmlns:wpc="http://schemas.microsoft.com/office/word/2010/wordprocessingCanvas" xmlns:cx="http://schemas.microsoft.com/office/drawing/2014/chartex" xmlns:cx1="http://schemas.microsoft.com/office/drawing/2015/9/8/chartex" xmlns:cx2="http://schemas.microsoft.com/office/drawing/2015/10/21/chartex" xmlns:mc="http://schemas.openxmlformats.org/markup-compatibility/2006" xmlns:o="urn:schemas-microsoft-com:office:office" xmlns:r="http://schemas.openxmlformats.org/officeDocument/2006/relationships" xmlns:m="http://schemas.openxmlformats.org/officeDocument/2006/math" xmlns:v="urn:schemas-microsoft-com:vml" xmlns:wp14="http://schemas.microsoft.com/office/word/2010/wordprocessingDrawing" xmlns:wp="http://schemas.openxmlformats.org/drawingml/2006/wordprocessingDrawing" xmlns:w10="urn:schemas-microsoft-com:office:word" xmlns:w="http://schemas.openxmlformats.org/wordprocessingml/2006/main" xmlns:w14="http://schemas.microsoft.com/office/word/2010/wordml" xmlns:w15="http://schemas.microsoft.com/office/word/2012/wordml" xmlns:w16se="http://schemas.microsoft.com/office/word/2015/wordml/symex" xmlns:wpg="http://schemas.microsoft.com/office/word/2010/wordprocessingGroup" xmlns:wpi="http://schemas.microsoft.com/office/word/2010/wordprocessingInk" xmlns:wne="http://schemas.microsoft.com/office/word/2006/wordml" xmlns:wps="http://schemas.microsoft.com/office/word/2010/wordprocessingShape" mc:Ignorable="w14 w15 w16se wp14">
   <w:p>
     <w:pPr>
       <w:pStyle w:val="Footer"/>
@@ -6637,7 +6557,7 @@
 </file>
 
 <file path=word/footnotes.xml><?xml version="1.0" encoding="utf-8"?>
-<w:footnotes xmlns:wpc="http://schemas.microsoft.com/office/word/2010/wordprocessingCanvas" xmlns:mc="http://schemas.openxmlformats.org/markup-compatibility/2006" xmlns:o="urn:schemas-microsoft-com:office:office" xmlns:r="http://schemas.openxmlformats.org/officeDocument/2006/relationships" xmlns:m="http://schemas.openxmlformats.org/officeDocument/2006/math" xmlns:v="urn:schemas-microsoft-com:vml" xmlns:wp14="http://schemas.microsoft.com/office/word/2010/wordprocessingDrawing" xmlns:wp="http://schemas.openxmlformats.org/drawingml/2006/wordprocessingDrawing" xmlns:w10="urn:schemas-microsoft-com:office:word" xmlns:w="http://schemas.openxmlformats.org/wordprocessingml/2006/main" xmlns:w14="http://schemas.microsoft.com/office/word/2010/wordml" xmlns:wpg="http://schemas.microsoft.com/office/word/2010/wordprocessingGroup" xmlns:wpi="http://schemas.microsoft.com/office/word/2010/wordprocessingInk" xmlns:wne="http://schemas.microsoft.com/office/word/2006/wordml" xmlns:wps="http://schemas.microsoft.com/office/word/2010/wordprocessingShape" mc:Ignorable="w14 wp14">
+<w:footnotes xmlns:wpc="http://schemas.microsoft.com/office/word/2010/wordprocessingCanvas" xmlns:cx="http://schemas.microsoft.com/office/drawing/2014/chartex" xmlns:cx1="http://schemas.microsoft.com/office/drawing/2015/9/8/chartex" xmlns:cx2="http://schemas.microsoft.com/office/drawing/2015/10/21/chartex" xmlns:mc="http://schemas.openxmlformats.org/markup-compatibility/2006" xmlns:o="urn:schemas-microsoft-com:office:office" xmlns:r="http://schemas.openxmlformats.org/officeDocument/2006/relationships" xmlns:m="http://schemas.openxmlformats.org/officeDocument/2006/math" xmlns:v="urn:schemas-microsoft-com:vml" xmlns:wp14="http://schemas.microsoft.com/office/word/2010/wordprocessingDrawing" xmlns:wp="http://schemas.openxmlformats.org/drawingml/2006/wordprocessingDrawing" xmlns:w10="urn:schemas-microsoft-com:office:word" xmlns:w="http://schemas.openxmlformats.org/wordprocessingml/2006/main" xmlns:w14="http://schemas.microsoft.com/office/word/2010/wordml" xmlns:w15="http://schemas.microsoft.com/office/word/2012/wordml" xmlns:w16se="http://schemas.microsoft.com/office/word/2015/wordml/symex" xmlns:wpg="http://schemas.microsoft.com/office/word/2010/wordprocessingGroup" xmlns:wpi="http://schemas.microsoft.com/office/word/2010/wordprocessingInk" xmlns:wne="http://schemas.microsoft.com/office/word/2006/wordml" xmlns:wps="http://schemas.microsoft.com/office/word/2010/wordprocessingShape" mc:Ignorable="w14 w15 w16se wp14">
   <w:footnote w:type="separator" w:id="-1">
     <w:p>
       <w:r>
@@ -6656,7 +6576,7 @@
 </file>
 
 <file path=word/header1.xml><?xml version="1.0" encoding="utf-8"?>
-<w:hdr xmlns:wpc="http://schemas.microsoft.com/office/word/2010/wordprocessingCanvas" xmlns:mc="http://schemas.openxmlformats.org/markup-compatibility/2006" xmlns:o="urn:schemas-microsoft-com:office:office" xmlns:r="http://schemas.openxmlformats.org/officeDocument/2006/relationships" xmlns:m="http://schemas.openxmlformats.org/officeDocument/2006/math" xmlns:v="urn:schemas-microsoft-com:vml" xmlns:wp14="http://schemas.microsoft.com/office/word/2010/wordprocessingDrawing" xmlns:wp="http://schemas.openxmlformats.org/drawingml/2006/wordprocessingDrawing" xmlns:w10="urn:schemas-microsoft-com:office:word" xmlns:w="http://schemas.openxmlformats.org/wordprocessingml/2006/main" xmlns:w14="http://schemas.microsoft.com/office/word/2010/wordml" xmlns:wpg="http://schemas.microsoft.com/office/word/2010/wordprocessingGroup" xmlns:wpi="http://schemas.microsoft.com/office/word/2010/wordprocessingInk" xmlns:wne="http://schemas.microsoft.com/office/word/2006/wordml" xmlns:wps="http://schemas.microsoft.com/office/word/2010/wordprocessingShape" mc:Ignorable="w14 wp14">
+<w:hdr xmlns:wpc="http://schemas.microsoft.com/office/word/2010/wordprocessingCanvas" xmlns:cx="http://schemas.microsoft.com/office/drawing/2014/chartex" xmlns:cx1="http://schemas.microsoft.com/office/drawing/2015/9/8/chartex" xmlns:cx2="http://schemas.microsoft.com/office/drawing/2015/10/21/chartex" xmlns:mc="http://schemas.openxmlformats.org/markup-compatibility/2006" xmlns:o="urn:schemas-microsoft-com:office:office" xmlns:r="http://schemas.openxmlformats.org/officeDocument/2006/relationships" xmlns:m="http://schemas.openxmlformats.org/officeDocument/2006/math" xmlns:v="urn:schemas-microsoft-com:vml" xmlns:wp14="http://schemas.microsoft.com/office/word/2010/wordprocessingDrawing" xmlns:wp="http://schemas.openxmlformats.org/drawingml/2006/wordprocessingDrawing" xmlns:w10="urn:schemas-microsoft-com:office:word" xmlns:w="http://schemas.openxmlformats.org/wordprocessingml/2006/main" xmlns:w14="http://schemas.microsoft.com/office/word/2010/wordml" xmlns:w15="http://schemas.microsoft.com/office/word/2012/wordml" xmlns:w16se="http://schemas.microsoft.com/office/word/2015/wordml/symex" xmlns:wpg="http://schemas.microsoft.com/office/word/2010/wordprocessingGroup" xmlns:wpi="http://schemas.microsoft.com/office/word/2010/wordprocessingInk" xmlns:wne="http://schemas.microsoft.com/office/word/2006/wordml" xmlns:wps="http://schemas.microsoft.com/office/word/2010/wordprocessingShape" mc:Ignorable="w14 w15 w16se wp14">
   <w:p>
     <w:pPr>
       <w:pStyle w:val="Header"/>
@@ -6692,8 +6612,8 @@
 </file>
 
 <file path=word/numbering.xml><?xml version="1.0" encoding="utf-8"?>
-<w:numbering xmlns:wpc="http://schemas.microsoft.com/office/word/2010/wordprocessingCanvas" xmlns:mc="http://schemas.openxmlformats.org/markup-compatibility/2006" xmlns:o="urn:schemas-microsoft-com:office:office" xmlns:r="http://schemas.openxmlformats.org/officeDocument/2006/relationships" xmlns:m="http://schemas.openxmlformats.org/officeDocument/2006/math" xmlns:v="urn:schemas-microsoft-com:vml" xmlns:wp14="http://schemas.microsoft.com/office/word/2010/wordprocessingDrawing" xmlns:wp="http://schemas.openxmlformats.org/drawingml/2006/wordprocessingDrawing" xmlns:w10="urn:schemas-microsoft-com:office:word" xmlns:w="http://schemas.openxmlformats.org/wordprocessingml/2006/main" xmlns:w14="http://schemas.microsoft.com/office/word/2010/wordml" xmlns:wpg="http://schemas.microsoft.com/office/word/2010/wordprocessingGroup" xmlns:wpi="http://schemas.microsoft.com/office/word/2010/wordprocessingInk" xmlns:wne="http://schemas.microsoft.com/office/word/2006/wordml" xmlns:wps="http://schemas.microsoft.com/office/word/2010/wordprocessingShape" mc:Ignorable="w14 wp14">
-  <w:abstractNum w:abstractNumId="0">
+<w:numbering xmlns:wpc="http://schemas.microsoft.com/office/word/2010/wordprocessingCanvas" xmlns:cx="http://schemas.microsoft.com/office/drawing/2014/chartex" xmlns:cx1="http://schemas.microsoft.com/office/drawing/2015/9/8/chartex" xmlns:cx2="http://schemas.microsoft.com/office/drawing/2015/10/21/chartex" xmlns:mc="http://schemas.openxmlformats.org/markup-compatibility/2006" xmlns:o="urn:schemas-microsoft-com:office:office" xmlns:r="http://schemas.openxmlformats.org/officeDocument/2006/relationships" xmlns:m="http://schemas.openxmlformats.org/officeDocument/2006/math" xmlns:v="urn:schemas-microsoft-com:vml" xmlns:wp14="http://schemas.microsoft.com/office/word/2010/wordprocessingDrawing" xmlns:wp="http://schemas.openxmlformats.org/drawingml/2006/wordprocessingDrawing" xmlns:w10="urn:schemas-microsoft-com:office:word" xmlns:w="http://schemas.openxmlformats.org/wordprocessingml/2006/main" xmlns:w14="http://schemas.microsoft.com/office/word/2010/wordml" xmlns:w15="http://schemas.microsoft.com/office/word/2012/wordml" xmlns:w16se="http://schemas.microsoft.com/office/word/2015/wordml/symex" xmlns:wpg="http://schemas.microsoft.com/office/word/2010/wordprocessingGroup" xmlns:wpi="http://schemas.microsoft.com/office/word/2010/wordprocessingInk" xmlns:wne="http://schemas.microsoft.com/office/word/2006/wordml" xmlns:wps="http://schemas.microsoft.com/office/word/2010/wordprocessingShape" mc:Ignorable="w14 w15 w16se wp14">
+  <w:abstractNum w:abstractNumId="0" w15:restartNumberingAfterBreak="0">
     <w:nsid w:val="00515F50"/>
     <w:multiLevelType w:val="hybridMultilevel"/>
     <w:tmpl w:val="B6A6B19E"/>
@@ -6806,7 +6726,7 @@
       </w:rPr>
     </w:lvl>
   </w:abstractNum>
-  <w:abstractNum w:abstractNumId="1">
+  <w:abstractNum w:abstractNumId="1" w15:restartNumberingAfterBreak="0">
     <w:nsid w:val="029A7BFD"/>
     <w:multiLevelType w:val="hybridMultilevel"/>
     <w:tmpl w:val="9F98F130"/>
@@ -6922,7 +6842,7 @@
       </w:pPr>
     </w:lvl>
   </w:abstractNum>
-  <w:abstractNum w:abstractNumId="2">
+  <w:abstractNum w:abstractNumId="2" w15:restartNumberingAfterBreak="0">
     <w:nsid w:val="0CF36EE1"/>
     <w:multiLevelType w:val="hybridMultilevel"/>
     <w:tmpl w:val="0720A21A"/>
@@ -7062,7 +6982,7 @@
       </w:rPr>
     </w:lvl>
   </w:abstractNum>
-  <w:abstractNum w:abstractNumId="3">
+  <w:abstractNum w:abstractNumId="3" w15:restartNumberingAfterBreak="0">
     <w:nsid w:val="13E90FB7"/>
     <w:multiLevelType w:val="hybridMultilevel"/>
     <w:tmpl w:val="E154CF0E"/>
@@ -7151,7 +7071,7 @@
       </w:pPr>
     </w:lvl>
   </w:abstractNum>
-  <w:abstractNum w:abstractNumId="4">
+  <w:abstractNum w:abstractNumId="4" w15:restartNumberingAfterBreak="0">
     <w:nsid w:val="2FC549C2"/>
     <w:multiLevelType w:val="hybridMultilevel"/>
     <w:tmpl w:val="E51ACBF4"/>
@@ -7292,7 +7212,7 @@
       </w:rPr>
     </w:lvl>
   </w:abstractNum>
-  <w:abstractNum w:abstractNumId="5">
+  <w:abstractNum w:abstractNumId="5" w15:restartNumberingAfterBreak="0">
     <w:nsid w:val="55B43487"/>
     <w:multiLevelType w:val="multilevel"/>
     <w:tmpl w:val="436CFC34"/>
@@ -7445,7 +7365,7 @@
       </w:rPr>
     </w:lvl>
   </w:abstractNum>
-  <w:abstractNum w:abstractNumId="6">
+  <w:abstractNum w:abstractNumId="6" w15:restartNumberingAfterBreak="0">
     <w:nsid w:val="5DEC6EB8"/>
     <w:multiLevelType w:val="hybridMultilevel"/>
     <w:tmpl w:val="C334183C"/>
@@ -7585,7 +7505,7 @@
       </w:rPr>
     </w:lvl>
   </w:abstractNum>
-  <w:abstractNum w:abstractNumId="7">
+  <w:abstractNum w:abstractNumId="7" w15:restartNumberingAfterBreak="0">
     <w:nsid w:val="64F9605E"/>
     <w:multiLevelType w:val="multilevel"/>
     <w:tmpl w:val="259A0A5A"/>
@@ -7734,7 +7654,7 @@
       </w:rPr>
     </w:lvl>
   </w:abstractNum>
-  <w:abstractNum w:abstractNumId="8">
+  <w:abstractNum w:abstractNumId="8" w15:restartNumberingAfterBreak="0">
     <w:nsid w:val="65715C1F"/>
     <w:multiLevelType w:val="hybridMultilevel"/>
     <w:tmpl w:val="A3601A3A"/>
@@ -7847,7 +7767,7 @@
       </w:rPr>
     </w:lvl>
   </w:abstractNum>
-  <w:abstractNum w:abstractNumId="9">
+  <w:abstractNum w:abstractNumId="9" w15:restartNumberingAfterBreak="0">
     <w:nsid w:val="67B269FA"/>
     <w:multiLevelType w:val="hybridMultilevel"/>
     <w:tmpl w:val="92E6E58A"/>
@@ -7960,7 +7880,7 @@
       </w:rPr>
     </w:lvl>
   </w:abstractNum>
-  <w:abstractNum w:abstractNumId="10">
+  <w:abstractNum w:abstractNumId="10" w15:restartNumberingAfterBreak="0">
     <w:nsid w:val="6C321772"/>
     <w:multiLevelType w:val="hybridMultilevel"/>
     <w:tmpl w:val="5582BED4"/>
@@ -8073,7 +7993,7 @@
       </w:rPr>
     </w:lvl>
   </w:abstractNum>
-  <w:abstractNum w:abstractNumId="11">
+  <w:abstractNum w:abstractNumId="11" w15:restartNumberingAfterBreak="0">
     <w:nsid w:val="768403E5"/>
     <w:multiLevelType w:val="hybridMultilevel"/>
     <w:tmpl w:val="1F7066D2"/>
@@ -8186,7 +8106,7 @@
       </w:rPr>
     </w:lvl>
   </w:abstractNum>
-  <w:abstractNum w:abstractNumId="12">
+  <w:abstractNum w:abstractNumId="12" w15:restartNumberingAfterBreak="0">
     <w:nsid w:val="7C3C6C70"/>
     <w:multiLevelType w:val="hybridMultilevel"/>
     <w:tmpl w:val="D3284EB8"/>
@@ -8379,7 +8299,7 @@
 </file>
 
 <file path=word/styles.xml><?xml version="1.0" encoding="utf-8"?>
-<w:styles xmlns:mc="http://schemas.openxmlformats.org/markup-compatibility/2006" xmlns:r="http://schemas.openxmlformats.org/officeDocument/2006/relationships" xmlns:w="http://schemas.openxmlformats.org/wordprocessingml/2006/main" xmlns:w14="http://schemas.microsoft.com/office/word/2010/wordml" mc:Ignorable="w14">
+<w:styles xmlns:mc="http://schemas.openxmlformats.org/markup-compatibility/2006" xmlns:r="http://schemas.openxmlformats.org/officeDocument/2006/relationships" xmlns:w="http://schemas.openxmlformats.org/wordprocessingml/2006/main" xmlns:w14="http://schemas.microsoft.com/office/word/2010/wordml" xmlns:w15="http://schemas.microsoft.com/office/word/2012/wordml" xmlns:w16se="http://schemas.microsoft.com/office/word/2015/wordml/symex" mc:Ignorable="w14 w15 w16se">
   <w:docDefaults>
     <w:rPrDefault>
       <w:rPr>
@@ -8389,140 +8309,372 @@
     </w:rPrDefault>
     <w:pPrDefault/>
   </w:docDefaults>
-  <w:latentStyles w:defLockedState="0" w:defUIPriority="0" w:defSemiHidden="1" w:defUnhideWhenUsed="1" w:defQFormat="0" w:count="267">
-    <w:lsdException w:name="Normal" w:semiHidden="0" w:unhideWhenUsed="0" w:qFormat="1"/>
-    <w:lsdException w:name="heading 1" w:semiHidden="0" w:unhideWhenUsed="0" w:qFormat="1"/>
-    <w:lsdException w:name="heading 2" w:semiHidden="0" w:unhideWhenUsed="0" w:qFormat="1"/>
-    <w:lsdException w:name="heading 3" w:semiHidden="0" w:unhideWhenUsed="0" w:qFormat="1"/>
-    <w:lsdException w:name="heading 4" w:semiHidden="0" w:unhideWhenUsed="0" w:qFormat="1"/>
-    <w:lsdException w:name="heading 5" w:semiHidden="0" w:unhideWhenUsed="0" w:qFormat="1"/>
-    <w:lsdException w:name="heading 6" w:semiHidden="0" w:unhideWhenUsed="0" w:qFormat="1"/>
-    <w:lsdException w:name="heading 7" w:qFormat="1"/>
-    <w:lsdException w:name="heading 8" w:qFormat="1"/>
-    <w:lsdException w:name="heading 9" w:qFormat="1"/>
-    <w:lsdException w:name="caption" w:qFormat="1"/>
-    <w:lsdException w:name="List Number" w:semiHidden="0" w:unhideWhenUsed="0"/>
-    <w:lsdException w:name="List 4" w:semiHidden="0" w:unhideWhenUsed="0"/>
-    <w:lsdException w:name="List 5" w:semiHidden="0" w:unhideWhenUsed="0"/>
-    <w:lsdException w:name="Title" w:semiHidden="0" w:unhideWhenUsed="0" w:qFormat="1"/>
-    <w:lsdException w:name="Subtitle" w:semiHidden="0" w:unhideWhenUsed="0" w:qFormat="1"/>
-    <w:lsdException w:name="Salutation" w:semiHidden="0" w:unhideWhenUsed="0"/>
-    <w:lsdException w:name="Date" w:semiHidden="0" w:unhideWhenUsed="0"/>
-    <w:lsdException w:name="Body Text First Indent" w:semiHidden="0" w:unhideWhenUsed="0"/>
-    <w:lsdException w:name="Strong" w:semiHidden="0" w:unhideWhenUsed="0" w:qFormat="1"/>
-    <w:lsdException w:name="Emphasis" w:semiHidden="0" w:unhideWhenUsed="0" w:qFormat="1"/>
-    <w:lsdException w:name="Table Grid" w:semiHidden="0" w:unhideWhenUsed="0"/>
-    <w:lsdException w:name="Placeholder Text" w:uiPriority="99" w:unhideWhenUsed="0"/>
-    <w:lsdException w:name="No Spacing" w:semiHidden="0" w:uiPriority="1" w:unhideWhenUsed="0" w:qFormat="1"/>
-    <w:lsdException w:name="Light Shading" w:semiHidden="0" w:uiPriority="60" w:unhideWhenUsed="0"/>
-    <w:lsdException w:name="Light List" w:semiHidden="0" w:uiPriority="61" w:unhideWhenUsed="0"/>
-    <w:lsdException w:name="Light Grid" w:semiHidden="0" w:uiPriority="62" w:unhideWhenUsed="0"/>
-    <w:lsdException w:name="Medium Shading 1" w:semiHidden="0" w:uiPriority="63" w:unhideWhenUsed="0"/>
-    <w:lsdException w:name="Medium Shading 2" w:semiHidden="0" w:uiPriority="64" w:unhideWhenUsed="0"/>
-    <w:lsdException w:name="Medium List 1" w:semiHidden="0" w:uiPriority="65" w:unhideWhenUsed="0"/>
-    <w:lsdException w:name="Medium List 2" w:semiHidden="0" w:uiPriority="66" w:unhideWhenUsed="0"/>
-    <w:lsdException w:name="Medium Grid 1" w:semiHidden="0" w:uiPriority="67" w:unhideWhenUsed="0"/>
-    <w:lsdException w:name="Medium Grid 2" w:semiHidden="0" w:uiPriority="68" w:unhideWhenUsed="0"/>
-    <w:lsdException w:name="Medium Grid 3" w:semiHidden="0" w:uiPriority="69" w:unhideWhenUsed="0"/>
-    <w:lsdException w:name="Dark List" w:semiHidden="0" w:uiPriority="70" w:unhideWhenUsed="0"/>
-    <w:lsdException w:name="Colorful Shading" w:semiHidden="0" w:uiPriority="71" w:unhideWhenUsed="0"/>
-    <w:lsdException w:name="Colorful List" w:semiHidden="0" w:uiPriority="72" w:unhideWhenUsed="0"/>
-    <w:lsdException w:name="Colorful Grid" w:semiHidden="0" w:uiPriority="73" w:unhideWhenUsed="0"/>
-    <w:lsdException w:name="Light Shading Accent 1" w:semiHidden="0" w:uiPriority="60" w:unhideWhenUsed="0"/>
-    <w:lsdException w:name="Light List Accent 1" w:semiHidden="0" w:uiPriority="61" w:unhideWhenUsed="0"/>
-    <w:lsdException w:name="Light Grid Accent 1" w:semiHidden="0" w:uiPriority="62" w:unhideWhenUsed="0"/>
-    <w:lsdException w:name="Medium Shading 1 Accent 1" w:semiHidden="0" w:uiPriority="63" w:unhideWhenUsed="0"/>
-    <w:lsdException w:name="Medium Shading 2 Accent 1" w:semiHidden="0" w:uiPriority="64" w:unhideWhenUsed="0"/>
-    <w:lsdException w:name="Medium List 1 Accent 1" w:semiHidden="0" w:uiPriority="65" w:unhideWhenUsed="0"/>
-    <w:lsdException w:name="Revision" w:uiPriority="99" w:unhideWhenUsed="0"/>
-    <w:lsdException w:name="List Paragraph" w:semiHidden="0" w:uiPriority="34" w:unhideWhenUsed="0" w:qFormat="1"/>
-    <w:lsdException w:name="Quote" w:semiHidden="0" w:uiPriority="29" w:unhideWhenUsed="0" w:qFormat="1"/>
-    <w:lsdException w:name="Intense Quote" w:semiHidden="0" w:uiPriority="30" w:unhideWhenUsed="0" w:qFormat="1"/>
-    <w:lsdException w:name="Medium List 2 Accent 1" w:semiHidden="0" w:uiPriority="66" w:unhideWhenUsed="0"/>
-    <w:lsdException w:name="Medium Grid 1 Accent 1" w:semiHidden="0" w:uiPriority="67" w:unhideWhenUsed="0"/>
-    <w:lsdException w:name="Medium Grid 2 Accent 1" w:semiHidden="0" w:uiPriority="68" w:unhideWhenUsed="0"/>
-    <w:lsdException w:name="Medium Grid 3 Accent 1" w:semiHidden="0" w:uiPriority="69" w:unhideWhenUsed="0"/>
-    <w:lsdException w:name="Dark List Accent 1" w:semiHidden="0" w:uiPriority="70" w:unhideWhenUsed="0"/>
-    <w:lsdException w:name="Colorful Shading Accent 1" w:semiHidden="0" w:uiPriority="71" w:unhideWhenUsed="0"/>
-    <w:lsdException w:name="Colorful List Accent 1" w:semiHidden="0" w:uiPriority="72" w:unhideWhenUsed="0"/>
-    <w:lsdException w:name="Colorful Grid Accent 1" w:semiHidden="0" w:uiPriority="73" w:unhideWhenUsed="0"/>
-    <w:lsdException w:name="Light Shading Accent 2" w:semiHidden="0" w:uiPriority="60" w:unhideWhenUsed="0"/>
-    <w:lsdException w:name="Light List Accent 2" w:semiHidden="0" w:uiPriority="61" w:unhideWhenUsed="0"/>
-    <w:lsdException w:name="Light Grid Accent 2" w:semiHidden="0" w:uiPriority="62" w:unhideWhenUsed="0"/>
-    <w:lsdException w:name="Medium Shading 1 Accent 2" w:semiHidden="0" w:uiPriority="63" w:unhideWhenUsed="0"/>
-    <w:lsdException w:name="Medium Shading 2 Accent 2" w:semiHidden="0" w:uiPriority="64" w:unhideWhenUsed="0"/>
-    <w:lsdException w:name="Medium List 1 Accent 2" w:semiHidden="0" w:uiPriority="65" w:unhideWhenUsed="0"/>
-    <w:lsdException w:name="Medium List 2 Accent 2" w:semiHidden="0" w:uiPriority="66" w:unhideWhenUsed="0"/>
-    <w:lsdException w:name="Medium Grid 1 Accent 2" w:semiHidden="0" w:uiPriority="67" w:unhideWhenUsed="0"/>
-    <w:lsdException w:name="Medium Grid 2 Accent 2" w:semiHidden="0" w:uiPriority="68" w:unhideWhenUsed="0"/>
-    <w:lsdException w:name="Medium Grid 3 Accent 2" w:semiHidden="0" w:uiPriority="69" w:unhideWhenUsed="0"/>
-    <w:lsdException w:name="Dark List Accent 2" w:semiHidden="0" w:uiPriority="70" w:unhideWhenUsed="0"/>
-    <w:lsdException w:name="Colorful Shading Accent 2" w:semiHidden="0" w:uiPriority="71" w:unhideWhenUsed="0"/>
-    <w:lsdException w:name="Colorful List Accent 2" w:semiHidden="0" w:uiPriority="72" w:unhideWhenUsed="0"/>
-    <w:lsdException w:name="Colorful Grid Accent 2" w:semiHidden="0" w:uiPriority="73" w:unhideWhenUsed="0"/>
-    <w:lsdException w:name="Light Shading Accent 3" w:semiHidden="0" w:uiPriority="60" w:unhideWhenUsed="0"/>
-    <w:lsdException w:name="Light List Accent 3" w:semiHidden="0" w:uiPriority="61" w:unhideWhenUsed="0"/>
-    <w:lsdException w:name="Light Grid Accent 3" w:semiHidden="0" w:uiPriority="62" w:unhideWhenUsed="0"/>
-    <w:lsdException w:name="Medium Shading 1 Accent 3" w:semiHidden="0" w:uiPriority="63" w:unhideWhenUsed="0"/>
-    <w:lsdException w:name="Medium Shading 2 Accent 3" w:semiHidden="0" w:uiPriority="64" w:unhideWhenUsed="0"/>
-    <w:lsdException w:name="Medium List 1 Accent 3" w:semiHidden="0" w:uiPriority="65" w:unhideWhenUsed="0"/>
-    <w:lsdException w:name="Medium List 2 Accent 3" w:semiHidden="0" w:uiPriority="66" w:unhideWhenUsed="0"/>
-    <w:lsdException w:name="Medium Grid 1 Accent 3" w:semiHidden="0" w:uiPriority="67" w:unhideWhenUsed="0"/>
-    <w:lsdException w:name="Medium Grid 2 Accent 3" w:semiHidden="0" w:uiPriority="68" w:unhideWhenUsed="0"/>
-    <w:lsdException w:name="Medium Grid 3 Accent 3" w:semiHidden="0" w:uiPriority="69" w:unhideWhenUsed="0"/>
-    <w:lsdException w:name="Dark List Accent 3" w:semiHidden="0" w:uiPriority="70" w:unhideWhenUsed="0"/>
-    <w:lsdException w:name="Colorful Shading Accent 3" w:semiHidden="0" w:uiPriority="71" w:unhideWhenUsed="0"/>
-    <w:lsdException w:name="Colorful List Accent 3" w:semiHidden="0" w:uiPriority="72" w:unhideWhenUsed="0"/>
-    <w:lsdException w:name="Colorful Grid Accent 3" w:semiHidden="0" w:uiPriority="73" w:unhideWhenUsed="0"/>
-    <w:lsdException w:name="Light Shading Accent 4" w:semiHidden="0" w:uiPriority="60" w:unhideWhenUsed="0"/>
-    <w:lsdException w:name="Light List Accent 4" w:semiHidden="0" w:uiPriority="61" w:unhideWhenUsed="0"/>
-    <w:lsdException w:name="Light Grid Accent 4" w:semiHidden="0" w:uiPriority="62" w:unhideWhenUsed="0"/>
-    <w:lsdException w:name="Medium Shading 1 Accent 4" w:semiHidden="0" w:uiPriority="63" w:unhideWhenUsed="0"/>
-    <w:lsdException w:name="Medium Shading 2 Accent 4" w:semiHidden="0" w:uiPriority="64" w:unhideWhenUsed="0"/>
-    <w:lsdException w:name="Medium List 1 Accent 4" w:semiHidden="0" w:uiPriority="65" w:unhideWhenUsed="0"/>
-    <w:lsdException w:name="Medium List 2 Accent 4" w:semiHidden="0" w:uiPriority="66" w:unhideWhenUsed="0"/>
-    <w:lsdException w:name="Medium Grid 1 Accent 4" w:semiHidden="0" w:uiPriority="67" w:unhideWhenUsed="0"/>
-    <w:lsdException w:name="Medium Grid 2 Accent 4" w:semiHidden="0" w:uiPriority="68" w:unhideWhenUsed="0"/>
-    <w:lsdException w:name="Medium Grid 3 Accent 4" w:semiHidden="0" w:uiPriority="69" w:unhideWhenUsed="0"/>
-    <w:lsdException w:name="Dark List Accent 4" w:semiHidden="0" w:uiPriority="70" w:unhideWhenUsed="0"/>
-    <w:lsdException w:name="Colorful Shading Accent 4" w:semiHidden="0" w:uiPriority="71" w:unhideWhenUsed="0"/>
-    <w:lsdException w:name="Colorful List Accent 4" w:semiHidden="0" w:uiPriority="72" w:unhideWhenUsed="0"/>
-    <w:lsdException w:name="Colorful Grid Accent 4" w:semiHidden="0" w:uiPriority="73" w:unhideWhenUsed="0"/>
-    <w:lsdException w:name="Light Shading Accent 5" w:semiHidden="0" w:uiPriority="60" w:unhideWhenUsed="0"/>
-    <w:lsdException w:name="Light List Accent 5" w:semiHidden="0" w:uiPriority="61" w:unhideWhenUsed="0"/>
-    <w:lsdException w:name="Light Grid Accent 5" w:semiHidden="0" w:uiPriority="62" w:unhideWhenUsed="0"/>
-    <w:lsdException w:name="Medium Shading 1 Accent 5" w:semiHidden="0" w:uiPriority="63" w:unhideWhenUsed="0"/>
-    <w:lsdException w:name="Medium Shading 2 Accent 5" w:semiHidden="0" w:uiPriority="64" w:unhideWhenUsed="0"/>
-    <w:lsdException w:name="Medium List 1 Accent 5" w:semiHidden="0" w:uiPriority="65" w:unhideWhenUsed="0"/>
-    <w:lsdException w:name="Medium List 2 Accent 5" w:semiHidden="0" w:uiPriority="66" w:unhideWhenUsed="0"/>
-    <w:lsdException w:name="Medium Grid 1 Accent 5" w:semiHidden="0" w:uiPriority="67" w:unhideWhenUsed="0"/>
-    <w:lsdException w:name="Medium Grid 2 Accent 5" w:semiHidden="0" w:uiPriority="68" w:unhideWhenUsed="0"/>
-    <w:lsdException w:name="Medium Grid 3 Accent 5" w:semiHidden="0" w:uiPriority="69" w:unhideWhenUsed="0"/>
-    <w:lsdException w:name="Dark List Accent 5" w:semiHidden="0" w:uiPriority="70" w:unhideWhenUsed="0"/>
-    <w:lsdException w:name="Colorful Shading Accent 5" w:semiHidden="0" w:uiPriority="71" w:unhideWhenUsed="0"/>
-    <w:lsdException w:name="Colorful List Accent 5" w:semiHidden="0" w:uiPriority="72" w:unhideWhenUsed="0"/>
-    <w:lsdException w:name="Colorful Grid Accent 5" w:semiHidden="0" w:uiPriority="73" w:unhideWhenUsed="0"/>
-    <w:lsdException w:name="Light Shading Accent 6" w:semiHidden="0" w:uiPriority="60" w:unhideWhenUsed="0"/>
-    <w:lsdException w:name="Light List Accent 6" w:semiHidden="0" w:uiPriority="61" w:unhideWhenUsed="0"/>
-    <w:lsdException w:name="Light Grid Accent 6" w:semiHidden="0" w:uiPriority="62" w:unhideWhenUsed="0"/>
-    <w:lsdException w:name="Medium Shading 1 Accent 6" w:semiHidden="0" w:uiPriority="63" w:unhideWhenUsed="0"/>
-    <w:lsdException w:name="Medium Shading 2 Accent 6" w:semiHidden="0" w:uiPriority="64" w:unhideWhenUsed="0"/>
-    <w:lsdException w:name="Medium List 1 Accent 6" w:semiHidden="0" w:uiPriority="65" w:unhideWhenUsed="0"/>
-    <w:lsdException w:name="Medium List 2 Accent 6" w:semiHidden="0" w:uiPriority="66" w:unhideWhenUsed="0"/>
-    <w:lsdException w:name="Medium Grid 1 Accent 6" w:semiHidden="0" w:uiPriority="67" w:unhideWhenUsed="0"/>
-    <w:lsdException w:name="Medium Grid 2 Accent 6" w:semiHidden="0" w:uiPriority="68" w:unhideWhenUsed="0"/>
-    <w:lsdException w:name="Medium Grid 3 Accent 6" w:semiHidden="0" w:uiPriority="69" w:unhideWhenUsed="0"/>
-    <w:lsdException w:name="Dark List Accent 6" w:semiHidden="0" w:uiPriority="70" w:unhideWhenUsed="0"/>
-    <w:lsdException w:name="Colorful Shading Accent 6" w:semiHidden="0" w:uiPriority="71" w:unhideWhenUsed="0"/>
-    <w:lsdException w:name="Colorful List Accent 6" w:semiHidden="0" w:uiPriority="72" w:unhideWhenUsed="0"/>
-    <w:lsdException w:name="Colorful Grid Accent 6" w:semiHidden="0" w:uiPriority="73" w:unhideWhenUsed="0"/>
-    <w:lsdException w:name="Subtle Emphasis" w:semiHidden="0" w:uiPriority="19" w:unhideWhenUsed="0" w:qFormat="1"/>
-    <w:lsdException w:name="Intense Emphasis" w:semiHidden="0" w:uiPriority="21" w:unhideWhenUsed="0" w:qFormat="1"/>
-    <w:lsdException w:name="Subtle Reference" w:semiHidden="0" w:uiPriority="31" w:unhideWhenUsed="0" w:qFormat="1"/>
-    <w:lsdException w:name="Intense Reference" w:semiHidden="0" w:uiPriority="32" w:unhideWhenUsed="0" w:qFormat="1"/>
-    <w:lsdException w:name="Book Title" w:semiHidden="0" w:uiPriority="33" w:unhideWhenUsed="0" w:qFormat="1"/>
-    <w:lsdException w:name="Bibliography" w:uiPriority="37"/>
-    <w:lsdException w:name="TOC Heading" w:uiPriority="39" w:qFormat="1"/>
+  <w:latentStyles w:defLockedState="0" w:defUIPriority="0" w:defSemiHidden="0" w:defUnhideWhenUsed="0" w:defQFormat="0" w:count="372">
+    <w:lsdException w:name="Normal" w:qFormat="1"/>
+    <w:lsdException w:name="heading 1" w:qFormat="1"/>
+    <w:lsdException w:name="heading 2" w:qFormat="1"/>
+    <w:lsdException w:name="heading 3" w:qFormat="1"/>
+    <w:lsdException w:name="heading 4" w:qFormat="1"/>
+    <w:lsdException w:name="heading 5" w:qFormat="1"/>
+    <w:lsdException w:name="heading 6" w:qFormat="1"/>
+    <w:lsdException w:name="heading 7" w:semiHidden="1" w:unhideWhenUsed="1" w:qFormat="1"/>
+    <w:lsdException w:name="heading 8" w:semiHidden="1" w:unhideWhenUsed="1" w:qFormat="1"/>
+    <w:lsdException w:name="heading 9" w:semiHidden="1" w:unhideWhenUsed="1" w:qFormat="1"/>
+    <w:lsdException w:name="index 1" w:semiHidden="1" w:unhideWhenUsed="1"/>
+    <w:lsdException w:name="index 2" w:semiHidden="1" w:unhideWhenUsed="1"/>
+    <w:lsdException w:name="index 3" w:semiHidden="1" w:unhideWhenUsed="1"/>
+    <w:lsdException w:name="index 4" w:semiHidden="1" w:unhideWhenUsed="1"/>
+    <w:lsdException w:name="index 5" w:semiHidden="1" w:unhideWhenUsed="1"/>
+    <w:lsdException w:name="index 6" w:semiHidden="1" w:unhideWhenUsed="1"/>
+    <w:lsdException w:name="index 7" w:semiHidden="1" w:unhideWhenUsed="1"/>
+    <w:lsdException w:name="index 8" w:semiHidden="1" w:unhideWhenUsed="1"/>
+    <w:lsdException w:name="index 9" w:semiHidden="1" w:unhideWhenUsed="1"/>
+    <w:lsdException w:name="toc 1" w:semiHidden="1" w:unhideWhenUsed="1"/>
+    <w:lsdException w:name="toc 2" w:semiHidden="1" w:unhideWhenUsed="1"/>
+    <w:lsdException w:name="toc 3" w:semiHidden="1" w:unhideWhenUsed="1"/>
+    <w:lsdException w:name="toc 4" w:semiHidden="1" w:unhideWhenUsed="1"/>
+    <w:lsdException w:name="toc 5" w:semiHidden="1" w:unhideWhenUsed="1"/>
+    <w:lsdException w:name="toc 6" w:semiHidden="1" w:unhideWhenUsed="1"/>
+    <w:lsdException w:name="toc 7" w:semiHidden="1" w:unhideWhenUsed="1"/>
+    <w:lsdException w:name="toc 8" w:semiHidden="1" w:unhideWhenUsed="1"/>
+    <w:lsdException w:name="toc 9" w:semiHidden="1" w:unhideWhenUsed="1"/>
+    <w:lsdException w:name="Normal Indent" w:semiHidden="1" w:unhideWhenUsed="1"/>
+    <w:lsdException w:name="footnote text" w:semiHidden="1" w:unhideWhenUsed="1"/>
+    <w:lsdException w:name="annotation text" w:semiHidden="1" w:unhideWhenUsed="1"/>
+    <w:lsdException w:name="header" w:semiHidden="1" w:unhideWhenUsed="1"/>
+    <w:lsdException w:name="footer" w:semiHidden="1" w:unhideWhenUsed="1"/>
+    <w:lsdException w:name="index heading" w:semiHidden="1" w:unhideWhenUsed="1"/>
+    <w:lsdException w:name="caption" w:semiHidden="1" w:unhideWhenUsed="1" w:qFormat="1"/>
+    <w:lsdException w:name="table of figures" w:semiHidden="1" w:unhideWhenUsed="1"/>
+    <w:lsdException w:name="envelope address" w:semiHidden="1" w:unhideWhenUsed="1"/>
+    <w:lsdException w:name="envelope return" w:semiHidden="1" w:unhideWhenUsed="1"/>
+    <w:lsdException w:name="footnote reference" w:semiHidden="1" w:unhideWhenUsed="1"/>
+    <w:lsdException w:name="annotation reference" w:semiHidden="1" w:unhideWhenUsed="1"/>
+    <w:lsdException w:name="line number" w:semiHidden="1" w:unhideWhenUsed="1"/>
+    <w:lsdException w:name="page number" w:semiHidden="1" w:unhideWhenUsed="1"/>
+    <w:lsdException w:name="endnote reference" w:semiHidden="1" w:unhideWhenUsed="1"/>
+    <w:lsdException w:name="endnote text" w:semiHidden="1" w:unhideWhenUsed="1"/>
+    <w:lsdException w:name="table of authorities" w:semiHidden="1" w:unhideWhenUsed="1"/>
+    <w:lsdException w:name="macro" w:semiHidden="1" w:unhideWhenUsed="1"/>
+    <w:lsdException w:name="toa heading" w:semiHidden="1" w:unhideWhenUsed="1"/>
+    <w:lsdException w:name="List" w:semiHidden="1" w:unhideWhenUsed="1"/>
+    <w:lsdException w:name="List Bullet" w:semiHidden="1" w:unhideWhenUsed="1"/>
+    <w:lsdException w:name="List 2" w:semiHidden="1" w:unhideWhenUsed="1"/>
+    <w:lsdException w:name="List 3" w:semiHidden="1" w:unhideWhenUsed="1"/>
+    <w:lsdException w:name="List Bullet 2" w:semiHidden="1" w:unhideWhenUsed="1"/>
+    <w:lsdException w:name="List Bullet 3" w:semiHidden="1" w:unhideWhenUsed="1"/>
+    <w:lsdException w:name="List Bullet 4" w:semiHidden="1" w:unhideWhenUsed="1"/>
+    <w:lsdException w:name="List Bullet 5" w:semiHidden="1" w:unhideWhenUsed="1"/>
+    <w:lsdException w:name="List Number 2" w:semiHidden="1" w:unhideWhenUsed="1"/>
+    <w:lsdException w:name="List Number 3" w:semiHidden="1" w:unhideWhenUsed="1"/>
+    <w:lsdException w:name="List Number 4" w:semiHidden="1" w:unhideWhenUsed="1"/>
+    <w:lsdException w:name="List Number 5" w:semiHidden="1" w:unhideWhenUsed="1"/>
+    <w:lsdException w:name="Title" w:qFormat="1"/>
+    <w:lsdException w:name="Closing" w:semiHidden="1" w:unhideWhenUsed="1"/>
+    <w:lsdException w:name="Signature" w:semiHidden="1" w:unhideWhenUsed="1"/>
+    <w:lsdException w:name="Default Paragraph Font" w:semiHidden="1" w:unhideWhenUsed="1"/>
+    <w:lsdException w:name="Body Text" w:semiHidden="1" w:unhideWhenUsed="1"/>
+    <w:lsdException w:name="Body Text Indent" w:semiHidden="1" w:unhideWhenUsed="1"/>
+    <w:lsdException w:name="List Continue" w:semiHidden="1" w:unhideWhenUsed="1"/>
+    <w:lsdException w:name="List Continue 2" w:semiHidden="1" w:unhideWhenUsed="1"/>
+    <w:lsdException w:name="List Continue 3" w:semiHidden="1" w:unhideWhenUsed="1"/>
+    <w:lsdException w:name="List Continue 4" w:semiHidden="1" w:unhideWhenUsed="1"/>
+    <w:lsdException w:name="List Continue 5" w:semiHidden="1" w:unhideWhenUsed="1"/>
+    <w:lsdException w:name="Message Header" w:semiHidden="1" w:unhideWhenUsed="1"/>
+    <w:lsdException w:name="Subtitle" w:qFormat="1"/>
+    <w:lsdException w:name="Body Text First Indent 2" w:semiHidden="1" w:unhideWhenUsed="1"/>
+    <w:lsdException w:name="Note Heading" w:semiHidden="1" w:unhideWhenUsed="1"/>
+    <w:lsdException w:name="Body Text 2" w:semiHidden="1" w:unhideWhenUsed="1"/>
+    <w:lsdException w:name="Body Text 3" w:semiHidden="1" w:unhideWhenUsed="1"/>
+    <w:lsdException w:name="Body Text Indent 2" w:semiHidden="1" w:unhideWhenUsed="1"/>
+    <w:lsdException w:name="Body Text Indent 3" w:semiHidden="1" w:unhideWhenUsed="1"/>
+    <w:lsdException w:name="Block Text" w:semiHidden="1" w:unhideWhenUsed="1"/>
+    <w:lsdException w:name="Hyperlink" w:semiHidden="1" w:unhideWhenUsed="1"/>
+    <w:lsdException w:name="FollowedHyperlink" w:semiHidden="1" w:unhideWhenUsed="1"/>
+    <w:lsdException w:name="Strong" w:qFormat="1"/>
+    <w:lsdException w:name="Emphasis" w:qFormat="1"/>
+    <w:lsdException w:name="Document Map" w:semiHidden="1" w:unhideWhenUsed="1"/>
+    <w:lsdException w:name="Plain Text" w:semiHidden="1" w:unhideWhenUsed="1"/>
+    <w:lsdException w:name="E-mail Signature" w:semiHidden="1" w:unhideWhenUsed="1"/>
+    <w:lsdException w:name="HTML Top of Form" w:semiHidden="1" w:unhideWhenUsed="1"/>
+    <w:lsdException w:name="HTML Bottom of Form" w:semiHidden="1" w:unhideWhenUsed="1"/>
+    <w:lsdException w:name="Normal (Web)" w:semiHidden="1" w:unhideWhenUsed="1"/>
+    <w:lsdException w:name="HTML Acronym" w:semiHidden="1" w:unhideWhenUsed="1"/>
+    <w:lsdException w:name="HTML Address" w:semiHidden="1" w:unhideWhenUsed="1"/>
+    <w:lsdException w:name="HTML Cite" w:semiHidden="1" w:unhideWhenUsed="1"/>
+    <w:lsdException w:name="HTML Code" w:semiHidden="1" w:unhideWhenUsed="1"/>
+    <w:lsdException w:name="HTML Definition" w:semiHidden="1" w:unhideWhenUsed="1"/>
+    <w:lsdException w:name="HTML Keyboard" w:semiHidden="1" w:unhideWhenUsed="1"/>
+    <w:lsdException w:name="HTML Preformatted" w:semiHidden="1" w:unhideWhenUsed="1"/>
+    <w:lsdException w:name="HTML Sample" w:semiHidden="1" w:unhideWhenUsed="1"/>
+    <w:lsdException w:name="HTML Typewriter" w:semiHidden="1" w:unhideWhenUsed="1"/>
+    <w:lsdException w:name="HTML Variable" w:semiHidden="1" w:unhideWhenUsed="1"/>
+    <w:lsdException w:name="Normal Table" w:semiHidden="1" w:unhideWhenUsed="1"/>
+    <w:lsdException w:name="annotation subject" w:semiHidden="1" w:unhideWhenUsed="1"/>
+    <w:lsdException w:name="No List" w:semiHidden="1" w:unhideWhenUsed="1"/>
+    <w:lsdException w:name="Outline List 1" w:semiHidden="1" w:unhideWhenUsed="1"/>
+    <w:lsdException w:name="Outline List 2" w:semiHidden="1" w:unhideWhenUsed="1"/>
+    <w:lsdException w:name="Outline List 3" w:semiHidden="1" w:unhideWhenUsed="1"/>
+    <w:lsdException w:name="Table Simple 1" w:semiHidden="1" w:unhideWhenUsed="1"/>
+    <w:lsdException w:name="Table Simple 2" w:semiHidden="1" w:unhideWhenUsed="1"/>
+    <w:lsdException w:name="Table Simple 3" w:semiHidden="1" w:unhideWhenUsed="1"/>
+    <w:lsdException w:name="Table Classic 1" w:semiHidden="1" w:unhideWhenUsed="1"/>
+    <w:lsdException w:name="Table Classic 2" w:semiHidden="1" w:unhideWhenUsed="1"/>
+    <w:lsdException w:name="Table Classic 3" w:semiHidden="1" w:unhideWhenUsed="1"/>
+    <w:lsdException w:name="Table Classic 4" w:semiHidden="1" w:unhideWhenUsed="1"/>
+    <w:lsdException w:name="Table Colorful 1" w:semiHidden="1" w:unhideWhenUsed="1"/>
+    <w:lsdException w:name="Table Colorful 2" w:semiHidden="1" w:unhideWhenUsed="1"/>
+    <w:lsdException w:name="Table Colorful 3" w:semiHidden="1" w:unhideWhenUsed="1"/>
+    <w:lsdException w:name="Table Columns 1" w:semiHidden="1" w:unhideWhenUsed="1"/>
+    <w:lsdException w:name="Table Columns 2" w:semiHidden="1" w:unhideWhenUsed="1"/>
+    <w:lsdException w:name="Table Columns 3" w:semiHidden="1" w:unhideWhenUsed="1"/>
+    <w:lsdException w:name="Table Columns 4" w:semiHidden="1" w:unhideWhenUsed="1"/>
+    <w:lsdException w:name="Table Columns 5" w:semiHidden="1" w:unhideWhenUsed="1"/>
+    <w:lsdException w:name="Table Grid 1" w:semiHidden="1" w:unhideWhenUsed="1"/>
+    <w:lsdException w:name="Table Grid 2" w:semiHidden="1" w:unhideWhenUsed="1"/>
+    <w:lsdException w:name="Table Grid 3" w:semiHidden="1" w:unhideWhenUsed="1"/>
+    <w:lsdException w:name="Table Grid 4" w:semiHidden="1" w:unhideWhenUsed="1"/>
+    <w:lsdException w:name="Table Grid 5" w:semiHidden="1" w:unhideWhenUsed="1"/>
+    <w:lsdException w:name="Table Grid 6" w:semiHidden="1" w:unhideWhenUsed="1"/>
+    <w:lsdException w:name="Table Grid 7" w:semiHidden="1" w:unhideWhenUsed="1"/>
+    <w:lsdException w:name="Table Grid 8" w:semiHidden="1" w:unhideWhenUsed="1"/>
+    <w:lsdException w:name="Table List 1" w:semiHidden="1" w:unhideWhenUsed="1"/>
+    <w:lsdException w:name="Table List 2" w:semiHidden="1" w:unhideWhenUsed="1"/>
+    <w:lsdException w:name="Table List 3" w:semiHidden="1" w:unhideWhenUsed="1"/>
+    <w:lsdException w:name="Table List 4" w:semiHidden="1" w:unhideWhenUsed="1"/>
+    <w:lsdException w:name="Table List 5" w:semiHidden="1" w:unhideWhenUsed="1"/>
+    <w:lsdException w:name="Table List 6" w:semiHidden="1" w:unhideWhenUsed="1"/>
+    <w:lsdException w:name="Table List 7" w:semiHidden="1" w:unhideWhenUsed="1"/>
+    <w:lsdException w:name="Table List 8" w:semiHidden="1" w:unhideWhenUsed="1"/>
+    <w:lsdException w:name="Table 3D effects 1" w:semiHidden="1" w:unhideWhenUsed="1"/>
+    <w:lsdException w:name="Table 3D effects 2" w:semiHidden="1" w:unhideWhenUsed="1"/>
+    <w:lsdException w:name="Table 3D effects 3" w:semiHidden="1" w:unhideWhenUsed="1"/>
+    <w:lsdException w:name="Table Contemporary" w:semiHidden="1" w:unhideWhenUsed="1"/>
+    <w:lsdException w:name="Table Elegant" w:semiHidden="1" w:unhideWhenUsed="1"/>
+    <w:lsdException w:name="Table Professional" w:semiHidden="1" w:unhideWhenUsed="1"/>
+    <w:lsdException w:name="Table Subtle 1" w:semiHidden="1" w:unhideWhenUsed="1"/>
+    <w:lsdException w:name="Table Subtle 2" w:semiHidden="1" w:unhideWhenUsed="1"/>
+    <w:lsdException w:name="Table Web 1" w:semiHidden="1" w:unhideWhenUsed="1"/>
+    <w:lsdException w:name="Table Web 2" w:semiHidden="1" w:unhideWhenUsed="1"/>
+    <w:lsdException w:name="Table Web 3" w:semiHidden="1" w:unhideWhenUsed="1"/>
+    <w:lsdException w:name="Balloon Text" w:semiHidden="1" w:unhideWhenUsed="1"/>
+    <w:lsdException w:name="Table Theme" w:semiHidden="1" w:unhideWhenUsed="1"/>
+    <w:lsdException w:name="Placeholder Text" w:semiHidden="1" w:uiPriority="99"/>
+    <w:lsdException w:name="No Spacing" w:uiPriority="1" w:qFormat="1"/>
+    <w:lsdException w:name="Light Shading" w:uiPriority="60"/>
+    <w:lsdException w:name="Light List" w:uiPriority="61"/>
+    <w:lsdException w:name="Light Grid" w:uiPriority="62"/>
+    <w:lsdException w:name="Medium Shading 1" w:uiPriority="63"/>
+    <w:lsdException w:name="Medium Shading 2" w:uiPriority="64"/>
+    <w:lsdException w:name="Medium List 1" w:uiPriority="65"/>
+    <w:lsdException w:name="Medium List 2" w:uiPriority="66"/>
+    <w:lsdException w:name="Medium Grid 1" w:uiPriority="67"/>
+    <w:lsdException w:name="Medium Grid 2" w:uiPriority="68"/>
+    <w:lsdException w:name="Medium Grid 3" w:uiPriority="69"/>
+    <w:lsdException w:name="Dark List" w:uiPriority="70"/>
+    <w:lsdException w:name="Colorful Shading" w:uiPriority="71"/>
+    <w:lsdException w:name="Colorful List" w:uiPriority="72"/>
+    <w:lsdException w:name="Colorful Grid" w:uiPriority="73"/>
+    <w:lsdException w:name="Light Shading Accent 1" w:uiPriority="60"/>
+    <w:lsdException w:name="Light List Accent 1" w:uiPriority="61"/>
+    <w:lsdException w:name="Light Grid Accent 1" w:uiPriority="62"/>
+    <w:lsdException w:name="Medium Shading 1 Accent 1" w:uiPriority="63"/>
+    <w:lsdException w:name="Medium Shading 2 Accent 1" w:uiPriority="64"/>
+    <w:lsdException w:name="Medium List 1 Accent 1" w:uiPriority="65"/>
+    <w:lsdException w:name="Revision" w:semiHidden="1" w:uiPriority="99"/>
+    <w:lsdException w:name="List Paragraph" w:uiPriority="34" w:qFormat="1"/>
+    <w:lsdException w:name="Quote" w:uiPriority="29" w:qFormat="1"/>
+    <w:lsdException w:name="Intense Quote" w:uiPriority="30" w:qFormat="1"/>
+    <w:lsdException w:name="Medium List 2 Accent 1" w:uiPriority="66"/>
+    <w:lsdException w:name="Medium Grid 1 Accent 1" w:uiPriority="67"/>
+    <w:lsdException w:name="Medium Grid 2 Accent 1" w:uiPriority="68"/>
+    <w:lsdException w:name="Medium Grid 3 Accent 1" w:uiPriority="69"/>
+    <w:lsdException w:name="Dark List Accent 1" w:uiPriority="70"/>
+    <w:lsdException w:name="Colorful Shading Accent 1" w:uiPriority="71"/>
+    <w:lsdException w:name="Colorful List Accent 1" w:uiPriority="72"/>
+    <w:lsdException w:name="Colorful Grid Accent 1" w:uiPriority="73"/>
+    <w:lsdException w:name="Light Shading Accent 2" w:uiPriority="60"/>
+    <w:lsdException w:name="Light List Accent 2" w:uiPriority="61"/>
+    <w:lsdException w:name="Light Grid Accent 2" w:uiPriority="62"/>
+    <w:lsdException w:name="Medium Shading 1 Accent 2" w:uiPriority="63"/>
+    <w:lsdException w:name="Medium Shading 2 Accent 2" w:uiPriority="64"/>
+    <w:lsdException w:name="Medium List 1 Accent 2" w:uiPriority="65"/>
+    <w:lsdException w:name="Medium List 2 Accent 2" w:uiPriority="66"/>
+    <w:lsdException w:name="Medium Grid 1 Accent 2" w:uiPriority="67"/>
+    <w:lsdException w:name="Medium Grid 2 Accent 2" w:uiPriority="68"/>
+    <w:lsdException w:name="Medium Grid 3 Accent 2" w:uiPriority="69"/>
+    <w:lsdException w:name="Dark List Accent 2" w:uiPriority="70"/>
+    <w:lsdException w:name="Colorful Shading Accent 2" w:uiPriority="71"/>
+    <w:lsdException w:name="Colorful List Accent 2" w:uiPriority="72"/>
+    <w:lsdException w:name="Colorful Grid Accent 2" w:uiPriority="73"/>
+    <w:lsdException w:name="Light Shading Accent 3" w:uiPriority="60"/>
+    <w:lsdException w:name="Light List Accent 3" w:uiPriority="61"/>
+    <w:lsdException w:name="Light Grid Accent 3" w:uiPriority="62"/>
+    <w:lsdException w:name="Medium Shading 1 Accent 3" w:uiPriority="63"/>
+    <w:lsdException w:name="Medium Shading 2 Accent 3" w:uiPriority="64"/>
+    <w:lsdException w:name="Medium List 1 Accent 3" w:uiPriority="65"/>
+    <w:lsdException w:name="Medium List 2 Accent 3" w:uiPriority="66"/>
+    <w:lsdException w:name="Medium Grid 1 Accent 3" w:uiPriority="67"/>
+    <w:lsdException w:name="Medium Grid 2 Accent 3" w:uiPriority="68"/>
+    <w:lsdException w:name="Medium Grid 3 Accent 3" w:uiPriority="69"/>
+    <w:lsdException w:name="Dark List Accent 3" w:uiPriority="70"/>
+    <w:lsdException w:name="Colorful Shading Accent 3" w:uiPriority="71"/>
+    <w:lsdException w:name="Colorful List Accent 3" w:uiPriority="72"/>
+    <w:lsdException w:name="Colorful Grid Accent 3" w:uiPriority="73"/>
+    <w:lsdException w:name="Light Shading Accent 4" w:uiPriority="60"/>
+    <w:lsdException w:name="Light List Accent 4" w:uiPriority="61"/>
+    <w:lsdException w:name="Light Grid Accent 4" w:uiPriority="62"/>
+    <w:lsdException w:name="Medium Shading 1 Accent 4" w:uiPriority="63"/>
+    <w:lsdException w:name="Medium Shading 2 Accent 4" w:uiPriority="64"/>
+    <w:lsdException w:name="Medium List 1 Accent 4" w:uiPriority="65"/>
+    <w:lsdException w:name="Medium List 2 Accent 4" w:uiPriority="66"/>
+    <w:lsdException w:name="Medium Grid 1 Accent 4" w:uiPriority="67"/>
+    <w:lsdException w:name="Medium Grid 2 Accent 4" w:uiPriority="68"/>
+    <w:lsdException w:name="Medium Grid 3 Accent 4" w:uiPriority="69"/>
+    <w:lsdException w:name="Dark List Accent 4" w:uiPriority="70"/>
+    <w:lsdException w:name="Colorful Shading Accent 4" w:uiPriority="71"/>
+    <w:lsdException w:name="Colorful List Accent 4" w:uiPriority="72"/>
+    <w:lsdException w:name="Colorful Grid Accent 4" w:uiPriority="73"/>
+    <w:lsdException w:name="Light Shading Accent 5" w:uiPriority="60"/>
+    <w:lsdException w:name="Light List Accent 5" w:uiPriority="61"/>
+    <w:lsdException w:name="Light Grid Accent 5" w:uiPriority="62"/>
+    <w:lsdException w:name="Medium Shading 1 Accent 5" w:uiPriority="63"/>
+    <w:lsdException w:name="Medium Shading 2 Accent 5" w:uiPriority="64"/>
+    <w:lsdException w:name="Medium List 1 Accent 5" w:uiPriority="65"/>
+    <w:lsdException w:name="Medium List 2 Accent 5" w:uiPriority="66"/>
+    <w:lsdException w:name="Medium Grid 1 Accent 5" w:uiPriority="67"/>
+    <w:lsdException w:name="Medium Grid 2 Accent 5" w:uiPriority="68"/>
+    <w:lsdException w:name="Medium Grid 3 Accent 5" w:uiPriority="69"/>
+    <w:lsdException w:name="Dark List Accent 5" w:uiPriority="70"/>
+    <w:lsdException w:name="Colorful Shading Accent 5" w:uiPriority="71"/>
+    <w:lsdException w:name="Colorful List Accent 5" w:uiPriority="72"/>
+    <w:lsdException w:name="Colorful Grid Accent 5" w:uiPriority="73"/>
+    <w:lsdException w:name="Light Shading Accent 6" w:uiPriority="60"/>
+    <w:lsdException w:name="Light List Accent 6" w:uiPriority="61"/>
+    <w:lsdException w:name="Light Grid Accent 6" w:uiPriority="62"/>
+    <w:lsdException w:name="Medium Shading 1 Accent 6" w:uiPriority="63"/>
+    <w:lsdException w:name="Medium Shading 2 Accent 6" w:uiPriority="64"/>
+    <w:lsdException w:name="Medium List 1 Accent 6" w:uiPriority="65"/>
+    <w:lsdException w:name="Medium List 2 Accent 6" w:uiPriority="66"/>
+    <w:lsdException w:name="Medium Grid 1 Accent 6" w:uiPriority="67"/>
+    <w:lsdException w:name="Medium Grid 2 Accent 6" w:uiPriority="68"/>
+    <w:lsdException w:name="Medium Grid 3 Accent 6" w:uiPriority="69"/>
+    <w:lsdException w:name="Dark List Accent 6" w:uiPriority="70"/>
+    <w:lsdException w:name="Colorful Shading Accent 6" w:uiPriority="71"/>
+    <w:lsdException w:name="Colorful List Accent 6" w:uiPriority="72"/>
+    <w:lsdException w:name="Colorful Grid Accent 6" w:uiPriority="73"/>
+    <w:lsdException w:name="Subtle Emphasis" w:uiPriority="19" w:qFormat="1"/>
+    <w:lsdException w:name="Intense Emphasis" w:uiPriority="21" w:qFormat="1"/>
+    <w:lsdException w:name="Subtle Reference" w:uiPriority="31" w:qFormat="1"/>
+    <w:lsdException w:name="Intense Reference" w:uiPriority="32" w:qFormat="1"/>
+    <w:lsdException w:name="Book Title" w:uiPriority="33" w:qFormat="1"/>
+    <w:lsdException w:name="Bibliography" w:semiHidden="1" w:uiPriority="37" w:unhideWhenUsed="1"/>
+    <w:lsdException w:name="TOC Heading" w:semiHidden="1" w:uiPriority="39" w:unhideWhenUsed="1" w:qFormat="1"/>
+    <w:lsdException w:name="Plain Table 1" w:uiPriority="41"/>
+    <w:lsdException w:name="Plain Table 2" w:uiPriority="42"/>
+    <w:lsdException w:name="Plain Table 3" w:uiPriority="43"/>
+    <w:lsdException w:name="Plain Table 4" w:uiPriority="44"/>
+    <w:lsdException w:name="Plain Table 5" w:uiPriority="45"/>
+    <w:lsdException w:name="Grid Table Light" w:uiPriority="40"/>
+    <w:lsdException w:name="Grid Table 1 Light" w:uiPriority="46"/>
+    <w:lsdException w:name="Grid Table 2" w:uiPriority="47"/>
+    <w:lsdException w:name="Grid Table 3" w:uiPriority="48"/>
+    <w:lsdException w:name="Grid Table 4" w:uiPriority="49"/>
+    <w:lsdException w:name="Grid Table 5 Dark" w:uiPriority="50"/>
+    <w:lsdException w:name="Grid Table 6 Colorful" w:uiPriority="51"/>
+    <w:lsdException w:name="Grid Table 7 Colorful" w:uiPriority="52"/>
+    <w:lsdException w:name="Grid Table 1 Light Accent 1" w:uiPriority="46"/>
+    <w:lsdException w:name="Grid Table 2 Accent 1" w:uiPriority="47"/>
+    <w:lsdException w:name="Grid Table 3 Accent 1" w:uiPriority="48"/>
+    <w:lsdException w:name="Grid Table 4 Accent 1" w:uiPriority="49"/>
+    <w:lsdException w:name="Grid Table 5 Dark Accent 1" w:uiPriority="50"/>
+    <w:lsdException w:name="Grid Table 6 Colorful Accent 1" w:uiPriority="51"/>
+    <w:lsdException w:name="Grid Table 7 Colorful Accent 1" w:uiPriority="52"/>
+    <w:lsdException w:name="Grid Table 1 Light Accent 2" w:uiPriority="46"/>
+    <w:lsdException w:name="Grid Table 2 Accent 2" w:uiPriority="47"/>
+    <w:lsdException w:name="Grid Table 3 Accent 2" w:uiPriority="48"/>
+    <w:lsdException w:name="Grid Table 4 Accent 2" w:uiPriority="49"/>
+    <w:lsdException w:name="Grid Table 5 Dark Accent 2" w:uiPriority="50"/>
+    <w:lsdException w:name="Grid Table 6 Colorful Accent 2" w:uiPriority="51"/>
+    <w:lsdException w:name="Grid Table 7 Colorful Accent 2" w:uiPriority="52"/>
+    <w:lsdException w:name="Grid Table 1 Light Accent 3" w:uiPriority="46"/>
+    <w:lsdException w:name="Grid Table 2 Accent 3" w:uiPriority="47"/>
+    <w:lsdException w:name="Grid Table 3 Accent 3" w:uiPriority="48"/>
+    <w:lsdException w:name="Grid Table 4 Accent 3" w:uiPriority="49"/>
+    <w:lsdException w:name="Grid Table 5 Dark Accent 3" w:uiPriority="50"/>
+    <w:lsdException w:name="Grid Table 6 Colorful Accent 3" w:uiPriority="51"/>
+    <w:lsdException w:name="Grid Table 7 Colorful Accent 3" w:uiPriority="52"/>
+    <w:lsdException w:name="Grid Table 1 Light Accent 4" w:uiPriority="46"/>
+    <w:lsdException w:name="Grid Table 2 Accent 4" w:uiPriority="47"/>
+    <w:lsdException w:name="Grid Table 3 Accent 4" w:uiPriority="48"/>
+    <w:lsdException w:name="Grid Table 4 Accent 4" w:uiPriority="49"/>
+    <w:lsdException w:name="Grid Table 5 Dark Accent 4" w:uiPriority="50"/>
+    <w:lsdException w:name="Grid Table 6 Colorful Accent 4" w:uiPriority="51"/>
+    <w:lsdException w:name="Grid Table 7 Colorful Accent 4" w:uiPriority="52"/>
+    <w:lsdException w:name="Grid Table 1 Light Accent 5" w:uiPriority="46"/>
+    <w:lsdException w:name="Grid Table 2 Accent 5" w:uiPriority="47"/>
+    <w:lsdException w:name="Grid Table 3 Accent 5" w:uiPriority="48"/>
+    <w:lsdException w:name="Grid Table 4 Accent 5" w:uiPriority="49"/>
+    <w:lsdException w:name="Grid Table 5 Dark Accent 5" w:uiPriority="50"/>
+    <w:lsdException w:name="Grid Table 6 Colorful Accent 5" w:uiPriority="51"/>
+    <w:lsdException w:name="Grid Table 7 Colorful Accent 5" w:uiPriority="52"/>
+    <w:lsdException w:name="Grid Table 1 Light Accent 6" w:uiPriority="46"/>
+    <w:lsdException w:name="Grid Table 2 Accent 6" w:uiPriority="47"/>
+    <w:lsdException w:name="Grid Table 3 Accent 6" w:uiPriority="48"/>
+    <w:lsdException w:name="Grid Table 4 Accent 6" w:uiPriority="49"/>
+    <w:lsdException w:name="Grid Table 5 Dark Accent 6" w:uiPriority="50"/>
+    <w:lsdException w:name="Grid Table 6 Colorful Accent 6" w:uiPriority="51"/>
+    <w:lsdException w:name="Grid Table 7 Colorful Accent 6" w:uiPriority="52"/>
+    <w:lsdException w:name="List Table 1 Light" w:uiPriority="46"/>
+    <w:lsdException w:name="List Table 2" w:uiPriority="47"/>
+    <w:lsdException w:name="List Table 3" w:uiPriority="48"/>
+    <w:lsdException w:name="List Table 4" w:uiPriority="49"/>
+    <w:lsdException w:name="List Table 5 Dark" w:uiPriority="50"/>
+    <w:lsdException w:name="List Table 6 Colorful" w:uiPriority="51"/>
+    <w:lsdException w:name="List Table 7 Colorful" w:uiPriority="52"/>
+    <w:lsdException w:name="List Table 1 Light Accent 1" w:uiPriority="46"/>
+    <w:lsdException w:name="List Table 2 Accent 1" w:uiPriority="47"/>
+    <w:lsdException w:name="List Table 3 Accent 1" w:uiPriority="48"/>
+    <w:lsdException w:name="List Table 4 Accent 1" w:uiPriority="49"/>
+    <w:lsdException w:name="List Table 5 Dark Accent 1" w:uiPriority="50"/>
+    <w:lsdException w:name="List Table 6 Colorful Accent 1" w:uiPriority="51"/>
+    <w:lsdException w:name="List Table 7 Colorful Accent 1" w:uiPriority="52"/>
+    <w:lsdException w:name="List Table 1 Light Accent 2" w:uiPriority="46"/>
+    <w:lsdException w:name="List Table 2 Accent 2" w:uiPriority="47"/>
+    <w:lsdException w:name="List Table 3 Accent 2" w:uiPriority="48"/>
+    <w:lsdException w:name="List Table 4 Accent 2" w:uiPriority="49"/>
+    <w:lsdException w:name="List Table 5 Dark Accent 2" w:uiPriority="50"/>
+    <w:lsdException w:name="List Table 6 Colorful Accent 2" w:uiPriority="51"/>
+    <w:lsdException w:name="List Table 7 Colorful Accent 2" w:uiPriority="52"/>
+    <w:lsdException w:name="List Table 1 Light Accent 3" w:uiPriority="46"/>
+    <w:lsdException w:name="List Table 2 Accent 3" w:uiPriority="47"/>
+    <w:lsdException w:name="List Table 3 Accent 3" w:uiPriority="48"/>
+    <w:lsdException w:name="List Table 4 Accent 3" w:uiPriority="49"/>
+    <w:lsdException w:name="List Table 5 Dark Accent 3" w:uiPriority="50"/>
+    <w:lsdException w:name="List Table 6 Colorful Accent 3" w:uiPriority="51"/>
+    <w:lsdException w:name="List Table 7 Colorful Accent 3" w:uiPriority="52"/>
+    <w:lsdException w:name="List Table 1 Light Accent 4" w:uiPriority="46"/>
+    <w:lsdException w:name="List Table 2 Accent 4" w:uiPriority="47"/>
+    <w:lsdException w:name="List Table 3 Accent 4" w:uiPriority="48"/>
+    <w:lsdException w:name="List Table 4 Accent 4" w:uiPriority="49"/>
+    <w:lsdException w:name="List Table 5 Dark Accent 4" w:uiPriority="50"/>
+    <w:lsdException w:name="List Table 6 Colorful Accent 4" w:uiPriority="51"/>
+    <w:lsdException w:name="List Table 7 Colorful Accent 4" w:uiPriority="52"/>
+    <w:lsdException w:name="List Table 1 Light Accent 5" w:uiPriority="46"/>
+    <w:lsdException w:name="List Table 2 Accent 5" w:uiPriority="47"/>
+    <w:lsdException w:name="List Table 3 Accent 5" w:uiPriority="48"/>
+    <w:lsdException w:name="List Table 4 Accent 5" w:uiPriority="49"/>
+    <w:lsdException w:name="List Table 5 Dark Accent 5" w:uiPriority="50"/>
+    <w:lsdException w:name="List Table 6 Colorful Accent 5" w:uiPriority="51"/>
+    <w:lsdException w:name="List Table 7 Colorful Accent 5" w:uiPriority="52"/>
+    <w:lsdException w:name="List Table 1 Light Accent 6" w:uiPriority="46"/>
+    <w:lsdException w:name="List Table 2 Accent 6" w:uiPriority="47"/>
+    <w:lsdException w:name="List Table 3 Accent 6" w:uiPriority="48"/>
+    <w:lsdException w:name="List Table 4 Accent 6" w:uiPriority="49"/>
+    <w:lsdException w:name="List Table 5 Dark Accent 6" w:uiPriority="50"/>
+    <w:lsdException w:name="List Table 6 Colorful Accent 6" w:uiPriority="51"/>
+    <w:lsdException w:name="List Table 7 Colorful Accent 6" w:uiPriority="52"/>
+    <w:lsdException w:name="Mention" w:semiHidden="1" w:uiPriority="99" w:unhideWhenUsed="1"/>
   </w:latentStyles>
   <w:style w:type="paragraph" w:default="1" w:styleId="Normal">
     <w:name w:val="Normal"/>
@@ -8896,7 +9048,6 @@
     <w:basedOn w:val="TableNormal"/>
     <w:rsid w:val="00765F37"/>
     <w:tblPr>
-      <w:tblInd w:w="0" w:type="dxa"/>
       <w:tblBorders>
         <w:top w:val="single" w:sz="4" w:space="0" w:color="auto"/>
         <w:left w:val="single" w:sz="4" w:space="0" w:color="auto"/>
@@ -8905,12 +9056,6 @@
         <w:insideH w:val="single" w:sz="4" w:space="0" w:color="auto"/>
         <w:insideV w:val="single" w:sz="4" w:space="0" w:color="auto"/>
       </w:tblBorders>
-      <w:tblCellMar>
-        <w:top w:w="0" w:type="dxa"/>
-        <w:left w:w="108" w:type="dxa"/>
-        <w:bottom w:w="0" w:type="dxa"/>
-        <w:right w:w="108" w:type="dxa"/>
-      </w:tblCellMar>
     </w:tblPr>
   </w:style>
   <w:style w:type="paragraph" w:styleId="BodyTextIndent">
@@ -9202,7 +9347,6 @@
     <w:rsid w:val="00F27B3B"/>
     <w:tblPr>
       <w:tblStyleRowBandSize w:val="1"/>
-      <w:tblInd w:w="0" w:type="dxa"/>
       <w:tblBorders>
         <w:top w:val="single" w:sz="12" w:space="0" w:color="008000"/>
         <w:left w:val="single" w:sz="6" w:space="0" w:color="008000"/>
@@ -9210,12 +9354,6 @@
         <w:right w:val="single" w:sz="6" w:space="0" w:color="008000"/>
         <w:insideH w:val="single" w:sz="6" w:space="0" w:color="000000"/>
       </w:tblBorders>
-      <w:tblCellMar>
-        <w:top w:w="0" w:type="dxa"/>
-        <w:left w:w="108" w:type="dxa"/>
-        <w:bottom w:w="0" w:type="dxa"/>
-        <w:right w:w="108" w:type="dxa"/>
-      </w:tblCellMar>
     </w:tblPr>
     <w:tblStylePr w:type="firstRow">
       <w:rPr>
@@ -9301,17 +9439,10 @@
     <w:basedOn w:val="TableNormal"/>
     <w:rsid w:val="00F27B3B"/>
     <w:tblPr>
-      <w:tblInd w:w="0" w:type="dxa"/>
       <w:tblBorders>
         <w:top w:val="single" w:sz="12" w:space="0" w:color="008000"/>
         <w:bottom w:val="single" w:sz="12" w:space="0" w:color="008000"/>
       </w:tblBorders>
-      <w:tblCellMar>
-        <w:top w:w="0" w:type="dxa"/>
-        <w:left w:w="108" w:type="dxa"/>
-        <w:bottom w:w="0" w:type="dxa"/>
-        <w:right w:w="108" w:type="dxa"/>
-      </w:tblCellMar>
     </w:tblPr>
     <w:tcPr>
       <w:shd w:val="clear" w:color="auto" w:fill="auto"/>
@@ -9344,13 +9475,6 @@
     <w:tblPr>
       <w:tblStyleRowBandSize w:val="1"/>
       <w:tblStyleColBandSize w:val="1"/>
-      <w:tblInd w:w="0" w:type="dxa"/>
-      <w:tblCellMar>
-        <w:top w:w="0" w:type="dxa"/>
-        <w:left w:w="108" w:type="dxa"/>
-        <w:bottom w:w="0" w:type="dxa"/>
-        <w:right w:w="108" w:type="dxa"/>
-      </w:tblCellMar>
     </w:tblPr>
     <w:tblStylePr w:type="firstRow">
       <w:rPr>
@@ -9436,19 +9560,12 @@
     <w:rsid w:val="007400EE"/>
     <w:tblPr>
       <w:tblStyleRowBandSize w:val="1"/>
-      <w:tblInd w:w="0" w:type="dxa"/>
       <w:tblBorders>
         <w:top w:val="single" w:sz="12" w:space="0" w:color="auto"/>
         <w:left w:val="single" w:sz="12" w:space="0" w:color="auto"/>
         <w:bottom w:val="single" w:sz="12" w:space="0" w:color="auto"/>
         <w:right w:val="single" w:sz="12" w:space="0" w:color="auto"/>
       </w:tblBorders>
-      <w:tblCellMar>
-        <w:top w:w="0" w:type="dxa"/>
-        <w:left w:w="108" w:type="dxa"/>
-        <w:bottom w:w="0" w:type="dxa"/>
-        <w:right w:w="108" w:type="dxa"/>
-      </w:tblCellMar>
     </w:tblPr>
     <w:tcPr>
       <w:shd w:val="clear" w:color="auto" w:fill="FFFFCC"/>
@@ -9517,15 +9634,7 @@
     <w:name w:val="Custom Table 1"/>
     <w:basedOn w:val="TableNormal"/>
     <w:rsid w:val="003A1498"/>
-    <w:tblPr>
-      <w:tblInd w:w="0" w:type="dxa"/>
-      <w:tblCellMar>
-        <w:top w:w="0" w:type="dxa"/>
-        <w:left w:w="108" w:type="dxa"/>
-        <w:bottom w:w="0" w:type="dxa"/>
-        <w:right w:w="108" w:type="dxa"/>
-      </w:tblCellMar>
-    </w:tblPr>
+    <w:tblPr/>
     <w:tcPr>
       <w:shd w:val="clear" w:color="auto" w:fill="FFFFCC"/>
     </w:tcPr>
@@ -9563,7 +9672,6 @@
     <w:rsid w:val="00F00701"/>
     <w:tblPr>
       <w:tblCellSpacing w:w="20" w:type="dxa"/>
-      <w:tblInd w:w="0" w:type="dxa"/>
       <w:tblBorders>
         <w:top w:val="outset" w:sz="6" w:space="0" w:color="auto"/>
         <w:left w:val="outset" w:sz="6" w:space="0" w:color="auto"/>
@@ -9572,12 +9680,6 @@
         <w:insideH w:val="outset" w:sz="6" w:space="0" w:color="auto"/>
         <w:insideV w:val="outset" w:sz="6" w:space="0" w:color="auto"/>
       </w:tblBorders>
-      <w:tblCellMar>
-        <w:top w:w="0" w:type="dxa"/>
-        <w:left w:w="108" w:type="dxa"/>
-        <w:bottom w:w="0" w:type="dxa"/>
-        <w:right w:w="108" w:type="dxa"/>
-      </w:tblCellMar>
     </w:tblPr>
     <w:trPr>
       <w:tblCellSpacing w:w="20" w:type="dxa"/>
@@ -9725,7 +9827,6 @@
     </w:rPr>
     <w:tblPr>
       <w:tblStyleRowBandSize w:val="1"/>
-      <w:tblInd w:w="0" w:type="dxa"/>
       <w:tblBorders>
         <w:top w:val="single" w:sz="4" w:space="0" w:color="auto"/>
         <w:left w:val="single" w:sz="4" w:space="0" w:color="auto"/>
@@ -9734,12 +9835,6 @@
         <w:insideH w:val="single" w:sz="4" w:space="0" w:color="auto"/>
         <w:insideV w:val="single" w:sz="4" w:space="0" w:color="auto"/>
       </w:tblBorders>
-      <w:tblCellMar>
-        <w:top w:w="0" w:type="dxa"/>
-        <w:left w:w="108" w:type="dxa"/>
-        <w:bottom w:w="0" w:type="dxa"/>
-        <w:right w:w="108" w:type="dxa"/>
-      </w:tblCellMar>
     </w:tblPr>
     <w:tcPr>
       <w:tcMar>
@@ -9772,7 +9867,6 @@
     <w:basedOn w:val="TableNormal"/>
     <w:rsid w:val="006E5963"/>
     <w:tblPr>
-      <w:tblInd w:w="0" w:type="dxa"/>
       <w:tblBorders>
         <w:top w:val="single" w:sz="4" w:space="0" w:color="auto"/>
         <w:left w:val="single" w:sz="4" w:space="0" w:color="auto"/>
@@ -9781,12 +9875,6 @@
         <w:insideH w:val="single" w:sz="4" w:space="0" w:color="auto"/>
         <w:insideV w:val="single" w:sz="4" w:space="0" w:color="auto"/>
       </w:tblBorders>
-      <w:tblCellMar>
-        <w:top w:w="0" w:type="dxa"/>
-        <w:left w:w="108" w:type="dxa"/>
-        <w:bottom w:w="0" w:type="dxa"/>
-        <w:right w:w="108" w:type="dxa"/>
-      </w:tblCellMar>
     </w:tblPr>
   </w:style>
   <w:style w:type="table" w:customStyle="1" w:styleId="ProjectStatusReport">
@@ -9807,1500 +9895,6 @@
         <w:insideH w:val="single" w:sz="4" w:space="0" w:color="auto"/>
         <w:insideV w:val="single" w:sz="4" w:space="0" w:color="auto"/>
       </w:tblBorders>
-      <w:tblCellMar>
-        <w:top w:w="0" w:type="dxa"/>
-        <w:left w:w="108" w:type="dxa"/>
-        <w:bottom w:w="0" w:type="dxa"/>
-        <w:right w:w="108" w:type="dxa"/>
-      </w:tblCellMar>
-    </w:tblPr>
-    <w:tcPr>
-      <w:tcMar>
-        <w:top w:w="43" w:type="dxa"/>
-        <w:left w:w="115" w:type="dxa"/>
-        <w:bottom w:w="43" w:type="dxa"/>
-        <w:right w:w="115" w:type="dxa"/>
-      </w:tcMar>
-      <w:vAlign w:val="bottom"/>
-    </w:tcPr>
-    <w:tblStylePr w:type="firstRow">
-      <w:rPr>
-        <w:rFonts w:ascii="Arial" w:hAnsi="Arial"/>
-        <w:b/>
-        <w:sz w:val="20"/>
-      </w:rPr>
-      <w:tblPr/>
-      <w:tcPr>
-        <w:shd w:val="clear" w:color="auto" w:fill="D9D9D9"/>
-      </w:tcPr>
-    </w:tblStylePr>
-    <w:tblStylePr w:type="band1Horz">
-      <w:rPr>
-        <w:rFonts w:ascii="Arial" w:hAnsi="Arial"/>
-        <w:sz w:val="20"/>
-      </w:rPr>
-    </w:tblStylePr>
-    <w:tblStylePr w:type="band2Horz">
-      <w:rPr>
-        <w:rFonts w:ascii="Arial" w:hAnsi="Arial"/>
-        <w:sz w:val="20"/>
-      </w:rPr>
-    </w:tblStylePr>
-  </w:style>
-  <w:style w:type="paragraph" w:styleId="ListParagraph">
-    <w:name w:val="List Paragraph"/>
-    <w:basedOn w:val="Normal"/>
-    <w:uiPriority w:val="34"/>
-    <w:qFormat/>
-    <w:rsid w:val="0006703F"/>
-    <w:pPr>
-      <w:ind w:left="720"/>
-      <w:contextualSpacing/>
-    </w:pPr>
-  </w:style>
-  <w:style w:type="character" w:customStyle="1" w:styleId="toctext">
-    <w:name w:val="toctext"/>
-    <w:basedOn w:val="DefaultParagraphFont"/>
-    <w:rsid w:val="00525121"/>
-  </w:style>
-</w:styles>
-</file>
-
-<file path=word/stylesWithEffects.xml><?xml version="1.0" encoding="utf-8"?>
-<w:styles xmlns:wpc="http://schemas.microsoft.com/office/word/2010/wordprocessingCanvas" xmlns:mc="http://schemas.openxmlformats.org/markup-compatibility/2006" xmlns:o="urn:schemas-microsoft-com:office:office" xmlns:r="http://schemas.openxmlformats.org/officeDocument/2006/relationships" xmlns:m="http://schemas.openxmlformats.org/officeDocument/2006/math" xmlns:v="urn:schemas-microsoft-com:vml" xmlns:wp14="http://schemas.microsoft.com/office/word/2010/wordprocessingDrawing" xmlns:wp="http://schemas.openxmlformats.org/drawingml/2006/wordprocessingDrawing" xmlns:w10="urn:schemas-microsoft-com:office:word" xmlns:w="http://schemas.openxmlformats.org/wordprocessingml/2006/main" xmlns:w14="http://schemas.microsoft.com/office/word/2010/wordml" xmlns:wpg="http://schemas.microsoft.com/office/word/2010/wordprocessingGroup" xmlns:wpi="http://schemas.microsoft.com/office/word/2010/wordprocessingInk" xmlns:wne="http://schemas.microsoft.com/office/word/2006/wordml" xmlns:wps="http://schemas.microsoft.com/office/word/2010/wordprocessingShape" mc:Ignorable="w14 wp14">
-  <w:docDefaults>
-    <w:rPrDefault>
-      <w:rPr>
-        <w:rFonts w:ascii="Times New Roman" w:eastAsia="Times New Roman" w:hAnsi="Times New Roman" w:cs="Times New Roman"/>
-        <w:lang w:val="en-US" w:eastAsia="en-US" w:bidi="ar-SA"/>
-      </w:rPr>
-    </w:rPrDefault>
-    <w:pPrDefault/>
-  </w:docDefaults>
-  <w:latentStyles w:defLockedState="0" w:defUIPriority="0" w:defSemiHidden="1" w:defUnhideWhenUsed="1" w:defQFormat="0" w:count="267">
-    <w:lsdException w:name="Normal" w:semiHidden="0" w:unhideWhenUsed="0" w:qFormat="1"/>
-    <w:lsdException w:name="heading 1" w:semiHidden="0" w:unhideWhenUsed="0" w:qFormat="1"/>
-    <w:lsdException w:name="heading 2" w:semiHidden="0" w:unhideWhenUsed="0" w:qFormat="1"/>
-    <w:lsdException w:name="heading 3" w:semiHidden="0" w:unhideWhenUsed="0" w:qFormat="1"/>
-    <w:lsdException w:name="heading 4" w:semiHidden="0" w:unhideWhenUsed="0" w:qFormat="1"/>
-    <w:lsdException w:name="heading 5" w:semiHidden="0" w:unhideWhenUsed="0" w:qFormat="1"/>
-    <w:lsdException w:name="heading 6" w:semiHidden="0" w:unhideWhenUsed="0" w:qFormat="1"/>
-    <w:lsdException w:name="heading 7" w:qFormat="1"/>
-    <w:lsdException w:name="heading 8" w:qFormat="1"/>
-    <w:lsdException w:name="heading 9" w:qFormat="1"/>
-    <w:lsdException w:name="caption" w:qFormat="1"/>
-    <w:lsdException w:name="List Number" w:semiHidden="0" w:unhideWhenUsed="0"/>
-    <w:lsdException w:name="List 4" w:semiHidden="0" w:unhideWhenUsed="0"/>
-    <w:lsdException w:name="List 5" w:semiHidden="0" w:unhideWhenUsed="0"/>
-    <w:lsdException w:name="Title" w:semiHidden="0" w:unhideWhenUsed="0" w:qFormat="1"/>
-    <w:lsdException w:name="Subtitle" w:semiHidden="0" w:unhideWhenUsed="0" w:qFormat="1"/>
-    <w:lsdException w:name="Salutation" w:semiHidden="0" w:unhideWhenUsed="0"/>
-    <w:lsdException w:name="Date" w:semiHidden="0" w:unhideWhenUsed="0"/>
-    <w:lsdException w:name="Body Text First Indent" w:semiHidden="0" w:unhideWhenUsed="0"/>
-    <w:lsdException w:name="Strong" w:semiHidden="0" w:unhideWhenUsed="0" w:qFormat="1"/>
-    <w:lsdException w:name="Emphasis" w:semiHidden="0" w:unhideWhenUsed="0" w:qFormat="1"/>
-    <w:lsdException w:name="Table Grid" w:semiHidden="0" w:unhideWhenUsed="0"/>
-    <w:lsdException w:name="Placeholder Text" w:uiPriority="99" w:unhideWhenUsed="0"/>
-    <w:lsdException w:name="No Spacing" w:semiHidden="0" w:uiPriority="1" w:unhideWhenUsed="0" w:qFormat="1"/>
-    <w:lsdException w:name="Light Shading" w:semiHidden="0" w:uiPriority="60" w:unhideWhenUsed="0"/>
-    <w:lsdException w:name="Light List" w:semiHidden="0" w:uiPriority="61" w:unhideWhenUsed="0"/>
-    <w:lsdException w:name="Light Grid" w:semiHidden="0" w:uiPriority="62" w:unhideWhenUsed="0"/>
-    <w:lsdException w:name="Medium Shading 1" w:semiHidden="0" w:uiPriority="63" w:unhideWhenUsed="0"/>
-    <w:lsdException w:name="Medium Shading 2" w:semiHidden="0" w:uiPriority="64" w:unhideWhenUsed="0"/>
-    <w:lsdException w:name="Medium List 1" w:semiHidden="0" w:uiPriority="65" w:unhideWhenUsed="0"/>
-    <w:lsdException w:name="Medium List 2" w:semiHidden="0" w:uiPriority="66" w:unhideWhenUsed="0"/>
-    <w:lsdException w:name="Medium Grid 1" w:semiHidden="0" w:uiPriority="67" w:unhideWhenUsed="0"/>
-    <w:lsdException w:name="Medium Grid 2" w:semiHidden="0" w:uiPriority="68" w:unhideWhenUsed="0"/>
-    <w:lsdException w:name="Medium Grid 3" w:semiHidden="0" w:uiPriority="69" w:unhideWhenUsed="0"/>
-    <w:lsdException w:name="Dark List" w:semiHidden="0" w:uiPriority="70" w:unhideWhenUsed="0"/>
-    <w:lsdException w:name="Colorful Shading" w:semiHidden="0" w:uiPriority="71" w:unhideWhenUsed="0"/>
-    <w:lsdException w:name="Colorful List" w:semiHidden="0" w:uiPriority="72" w:unhideWhenUsed="0"/>
-    <w:lsdException w:name="Colorful Grid" w:semiHidden="0" w:uiPriority="73" w:unhideWhenUsed="0"/>
-    <w:lsdException w:name="Light Shading Accent 1" w:semiHidden="0" w:uiPriority="60" w:unhideWhenUsed="0"/>
-    <w:lsdException w:name="Light List Accent 1" w:semiHidden="0" w:uiPriority="61" w:unhideWhenUsed="0"/>
-    <w:lsdException w:name="Light Grid Accent 1" w:semiHidden="0" w:uiPriority="62" w:unhideWhenUsed="0"/>
-    <w:lsdException w:name="Medium Shading 1 Accent 1" w:semiHidden="0" w:uiPriority="63" w:unhideWhenUsed="0"/>
-    <w:lsdException w:name="Medium Shading 2 Accent 1" w:semiHidden="0" w:uiPriority="64" w:unhideWhenUsed="0"/>
-    <w:lsdException w:name="Medium List 1 Accent 1" w:semiHidden="0" w:uiPriority="65" w:unhideWhenUsed="0"/>
-    <w:lsdException w:name="Revision" w:uiPriority="99" w:unhideWhenUsed="0"/>
-    <w:lsdException w:name="List Paragraph" w:semiHidden="0" w:uiPriority="34" w:unhideWhenUsed="0" w:qFormat="1"/>
-    <w:lsdException w:name="Quote" w:semiHidden="0" w:uiPriority="29" w:unhideWhenUsed="0" w:qFormat="1"/>
-    <w:lsdException w:name="Intense Quote" w:semiHidden="0" w:uiPriority="30" w:unhideWhenUsed="0" w:qFormat="1"/>
-    <w:lsdException w:name="Medium List 2 Accent 1" w:semiHidden="0" w:uiPriority="66" w:unhideWhenUsed="0"/>
-    <w:lsdException w:name="Medium Grid 1 Accent 1" w:semiHidden="0" w:uiPriority="67" w:unhideWhenUsed="0"/>
-    <w:lsdException w:name="Medium Grid 2 Accent 1" w:semiHidden="0" w:uiPriority="68" w:unhideWhenUsed="0"/>
-    <w:lsdException w:name="Medium Grid 3 Accent 1" w:semiHidden="0" w:uiPriority="69" w:unhideWhenUsed="0"/>
-    <w:lsdException w:name="Dark List Accent 1" w:semiHidden="0" w:uiPriority="70" w:unhideWhenUsed="0"/>
-    <w:lsdException w:name="Colorful Shading Accent 1" w:semiHidden="0" w:uiPriority="71" w:unhideWhenUsed="0"/>
-    <w:lsdException w:name="Colorful List Accent 1" w:semiHidden="0" w:uiPriority="72" w:unhideWhenUsed="0"/>
-    <w:lsdException w:name="Colorful Grid Accent 1" w:semiHidden="0" w:uiPriority="73" w:unhideWhenUsed="0"/>
-    <w:lsdException w:name="Light Shading Accent 2" w:semiHidden="0" w:uiPriority="60" w:unhideWhenUsed="0"/>
-    <w:lsdException w:name="Light List Accent 2" w:semiHidden="0" w:uiPriority="61" w:unhideWhenUsed="0"/>
-    <w:lsdException w:name="Light Grid Accent 2" w:semiHidden="0" w:uiPriority="62" w:unhideWhenUsed="0"/>
-    <w:lsdException w:name="Medium Shading 1 Accent 2" w:semiHidden="0" w:uiPriority="63" w:unhideWhenUsed="0"/>
-    <w:lsdException w:name="Medium Shading 2 Accent 2" w:semiHidden="0" w:uiPriority="64" w:unhideWhenUsed="0"/>
-    <w:lsdException w:name="Medium List 1 Accent 2" w:semiHidden="0" w:uiPriority="65" w:unhideWhenUsed="0"/>
-    <w:lsdException w:name="Medium List 2 Accent 2" w:semiHidden="0" w:uiPriority="66" w:unhideWhenUsed="0"/>
-    <w:lsdException w:name="Medium Grid 1 Accent 2" w:semiHidden="0" w:uiPriority="67" w:unhideWhenUsed="0"/>
-    <w:lsdException w:name="Medium Grid 2 Accent 2" w:semiHidden="0" w:uiPriority="68" w:unhideWhenUsed="0"/>
-    <w:lsdException w:name="Medium Grid 3 Accent 2" w:semiHidden="0" w:uiPriority="69" w:unhideWhenUsed="0"/>
-    <w:lsdException w:name="Dark List Accent 2" w:semiHidden="0" w:uiPriority="70" w:unhideWhenUsed="0"/>
-    <w:lsdException w:name="Colorful Shading Accent 2" w:semiHidden="0" w:uiPriority="71" w:unhideWhenUsed="0"/>
-    <w:lsdException w:name="Colorful List Accent 2" w:semiHidden="0" w:uiPriority="72" w:unhideWhenUsed="0"/>
-    <w:lsdException w:name="Colorful Grid Accent 2" w:semiHidden="0" w:uiPriority="73" w:unhideWhenUsed="0"/>
-    <w:lsdException w:name="Light Shading Accent 3" w:semiHidden="0" w:uiPriority="60" w:unhideWhenUsed="0"/>
-    <w:lsdException w:name="Light List Accent 3" w:semiHidden="0" w:uiPriority="61" w:unhideWhenUsed="0"/>
-    <w:lsdException w:name="Light Grid Accent 3" w:semiHidden="0" w:uiPriority="62" w:unhideWhenUsed="0"/>
-    <w:lsdException w:name="Medium Shading 1 Accent 3" w:semiHidden="0" w:uiPriority="63" w:unhideWhenUsed="0"/>
-    <w:lsdException w:name="Medium Shading 2 Accent 3" w:semiHidden="0" w:uiPriority="64" w:unhideWhenUsed="0"/>
-    <w:lsdException w:name="Medium List 1 Accent 3" w:semiHidden="0" w:uiPriority="65" w:unhideWhenUsed="0"/>
-    <w:lsdException w:name="Medium List 2 Accent 3" w:semiHidden="0" w:uiPriority="66" w:unhideWhenUsed="0"/>
-    <w:lsdException w:name="Medium Grid 1 Accent 3" w:semiHidden="0" w:uiPriority="67" w:unhideWhenUsed="0"/>
-    <w:lsdException w:name="Medium Grid 2 Accent 3" w:semiHidden="0" w:uiPriority="68" w:unhideWhenUsed="0"/>
-    <w:lsdException w:name="Medium Grid 3 Accent 3" w:semiHidden="0" w:uiPriority="69" w:unhideWhenUsed="0"/>
-    <w:lsdException w:name="Dark List Accent 3" w:semiHidden="0" w:uiPriority="70" w:unhideWhenUsed="0"/>
-    <w:lsdException w:name="Colorful Shading Accent 3" w:semiHidden="0" w:uiPriority="71" w:unhideWhenUsed="0"/>
-    <w:lsdException w:name="Colorful List Accent 3" w:semiHidden="0" w:uiPriority="72" w:unhideWhenUsed="0"/>
-    <w:lsdException w:name="Colorful Grid Accent 3" w:semiHidden="0" w:uiPriority="73" w:unhideWhenUsed="0"/>
-    <w:lsdException w:name="Light Shading Accent 4" w:semiHidden="0" w:uiPriority="60" w:unhideWhenUsed="0"/>
-    <w:lsdException w:name="Light List Accent 4" w:semiHidden="0" w:uiPriority="61" w:unhideWhenUsed="0"/>
-    <w:lsdException w:name="Light Grid Accent 4" w:semiHidden="0" w:uiPriority="62" w:unhideWhenUsed="0"/>
-    <w:lsdException w:name="Medium Shading 1 Accent 4" w:semiHidden="0" w:uiPriority="63" w:unhideWhenUsed="0"/>
-    <w:lsdException w:name="Medium Shading 2 Accent 4" w:semiHidden="0" w:uiPriority="64" w:unhideWhenUsed="0"/>
-    <w:lsdException w:name="Medium List 1 Accent 4" w:semiHidden="0" w:uiPriority="65" w:unhideWhenUsed="0"/>
-    <w:lsdException w:name="Medium List 2 Accent 4" w:semiHidden="0" w:uiPriority="66" w:unhideWhenUsed="0"/>
-    <w:lsdException w:name="Medium Grid 1 Accent 4" w:semiHidden="0" w:uiPriority="67" w:unhideWhenUsed="0"/>
-    <w:lsdException w:name="Medium Grid 2 Accent 4" w:semiHidden="0" w:uiPriority="68" w:unhideWhenUsed="0"/>
-    <w:lsdException w:name="Medium Grid 3 Accent 4" w:semiHidden="0" w:uiPriority="69" w:unhideWhenUsed="0"/>
-    <w:lsdException w:name="Dark List Accent 4" w:semiHidden="0" w:uiPriority="70" w:unhideWhenUsed="0"/>
-    <w:lsdException w:name="Colorful Shading Accent 4" w:semiHidden="0" w:uiPriority="71" w:unhideWhenUsed="0"/>
-    <w:lsdException w:name="Colorful List Accent 4" w:semiHidden="0" w:uiPriority="72" w:unhideWhenUsed="0"/>
-    <w:lsdException w:name="Colorful Grid Accent 4" w:semiHidden="0" w:uiPriority="73" w:unhideWhenUsed="0"/>
-    <w:lsdException w:name="Light Shading Accent 5" w:semiHidden="0" w:uiPriority="60" w:unhideWhenUsed="0"/>
-    <w:lsdException w:name="Light List Accent 5" w:semiHidden="0" w:uiPriority="61" w:unhideWhenUsed="0"/>
-    <w:lsdException w:name="Light Grid Accent 5" w:semiHidden="0" w:uiPriority="62" w:unhideWhenUsed="0"/>
-    <w:lsdException w:name="Medium Shading 1 Accent 5" w:semiHidden="0" w:uiPriority="63" w:unhideWhenUsed="0"/>
-    <w:lsdException w:name="Medium Shading 2 Accent 5" w:semiHidden="0" w:uiPriority="64" w:unhideWhenUsed="0"/>
-    <w:lsdException w:name="Medium List 1 Accent 5" w:semiHidden="0" w:uiPriority="65" w:unhideWhenUsed="0"/>
-    <w:lsdException w:name="Medium List 2 Accent 5" w:semiHidden="0" w:uiPriority="66" w:unhideWhenUsed="0"/>
-    <w:lsdException w:name="Medium Grid 1 Accent 5" w:semiHidden="0" w:uiPriority="67" w:unhideWhenUsed="0"/>
-    <w:lsdException w:name="Medium Grid 2 Accent 5" w:semiHidden="0" w:uiPriority="68" w:unhideWhenUsed="0"/>
-    <w:lsdException w:name="Medium Grid 3 Accent 5" w:semiHidden="0" w:uiPriority="69" w:unhideWhenUsed="0"/>
-    <w:lsdException w:name="Dark List Accent 5" w:semiHidden="0" w:uiPriority="70" w:unhideWhenUsed="0"/>
-    <w:lsdException w:name="Colorful Shading Accent 5" w:semiHidden="0" w:uiPriority="71" w:unhideWhenUsed="0"/>
-    <w:lsdException w:name="Colorful List Accent 5" w:semiHidden="0" w:uiPriority="72" w:unhideWhenUsed="0"/>
-    <w:lsdException w:name="Colorful Grid Accent 5" w:semiHidden="0" w:uiPriority="73" w:unhideWhenUsed="0"/>
-    <w:lsdException w:name="Light Shading Accent 6" w:semiHidden="0" w:uiPriority="60" w:unhideWhenUsed="0"/>
-    <w:lsdException w:name="Light List Accent 6" w:semiHidden="0" w:uiPriority="61" w:unhideWhenUsed="0"/>
-    <w:lsdException w:name="Light Grid Accent 6" w:semiHidden="0" w:uiPriority="62" w:unhideWhenUsed="0"/>
-    <w:lsdException w:name="Medium Shading 1 Accent 6" w:semiHidden="0" w:uiPriority="63" w:unhideWhenUsed="0"/>
-    <w:lsdException w:name="Medium Shading 2 Accent 6" w:semiHidden="0" w:uiPriority="64" w:unhideWhenUsed="0"/>
-    <w:lsdException w:name="Medium List 1 Accent 6" w:semiHidden="0" w:uiPriority="65" w:unhideWhenUsed="0"/>
-    <w:lsdException w:name="Medium List 2 Accent 6" w:semiHidden="0" w:uiPriority="66" w:unhideWhenUsed="0"/>
-    <w:lsdException w:name="Medium Grid 1 Accent 6" w:semiHidden="0" w:uiPriority="67" w:unhideWhenUsed="0"/>
-    <w:lsdException w:name="Medium Grid 2 Accent 6" w:semiHidden="0" w:uiPriority="68" w:unhideWhenUsed="0"/>
-    <w:lsdException w:name="Medium Grid 3 Accent 6" w:semiHidden="0" w:uiPriority="69" w:unhideWhenUsed="0"/>
-    <w:lsdException w:name="Dark List Accent 6" w:semiHidden="0" w:uiPriority="70" w:unhideWhenUsed="0"/>
-    <w:lsdException w:name="Colorful Shading Accent 6" w:semiHidden="0" w:uiPriority="71" w:unhideWhenUsed="0"/>
-    <w:lsdException w:name="Colorful List Accent 6" w:semiHidden="0" w:uiPriority="72" w:unhideWhenUsed="0"/>
-    <w:lsdException w:name="Colorful Grid Accent 6" w:semiHidden="0" w:uiPriority="73" w:unhideWhenUsed="0"/>
-    <w:lsdException w:name="Subtle Emphasis" w:semiHidden="0" w:uiPriority="19" w:unhideWhenUsed="0" w:qFormat="1"/>
-    <w:lsdException w:name="Intense Emphasis" w:semiHidden="0" w:uiPriority="21" w:unhideWhenUsed="0" w:qFormat="1"/>
-    <w:lsdException w:name="Subtle Reference" w:semiHidden="0" w:uiPriority="31" w:unhideWhenUsed="0" w:qFormat="1"/>
-    <w:lsdException w:name="Intense Reference" w:semiHidden="0" w:uiPriority="32" w:unhideWhenUsed="0" w:qFormat="1"/>
-    <w:lsdException w:name="Book Title" w:semiHidden="0" w:uiPriority="33" w:unhideWhenUsed="0" w:qFormat="1"/>
-    <w:lsdException w:name="Bibliography" w:uiPriority="37"/>
-    <w:lsdException w:name="TOC Heading" w:uiPriority="39" w:qFormat="1"/>
-  </w:latentStyles>
-  <w:style w:type="paragraph" w:default="1" w:styleId="Normal">
-    <w:name w:val="Normal"/>
-    <w:qFormat/>
-    <w:rsid w:val="00033DBD"/>
-    <w:rPr>
-      <w:rFonts w:ascii="Arial" w:hAnsi="Arial"/>
-    </w:rPr>
-  </w:style>
-  <w:style w:type="paragraph" w:styleId="Heading1">
-    <w:name w:val="heading 1"/>
-    <w:basedOn w:val="Normal"/>
-    <w:next w:val="Normal"/>
-    <w:qFormat/>
-    <w:pPr>
-      <w:keepNext/>
-      <w:numPr>
-        <w:numId w:val="1"/>
-      </w:numPr>
-      <w:spacing w:after="60"/>
-      <w:outlineLvl w:val="0"/>
-    </w:pPr>
-    <w:rPr>
-      <w:rFonts w:cs="Arial"/>
-      <w:b/>
-      <w:bCs/>
-      <w:kern w:val="32"/>
-      <w:sz w:val="32"/>
-      <w:szCs w:val="32"/>
-    </w:rPr>
-  </w:style>
-  <w:style w:type="paragraph" w:styleId="Heading2">
-    <w:name w:val="heading 2"/>
-    <w:basedOn w:val="Normal"/>
-    <w:next w:val="Normal"/>
-    <w:qFormat/>
-    <w:pPr>
-      <w:keepNext/>
-      <w:numPr>
-        <w:ilvl w:val="1"/>
-        <w:numId w:val="1"/>
-      </w:numPr>
-      <w:spacing w:before="240" w:after="60"/>
-      <w:outlineLvl w:val="1"/>
-    </w:pPr>
-    <w:rPr>
-      <w:rFonts w:cs="Arial"/>
-      <w:b/>
-      <w:bCs/>
-      <w:iCs/>
-      <w:sz w:val="24"/>
-    </w:rPr>
-  </w:style>
-  <w:style w:type="paragraph" w:styleId="Heading3">
-    <w:name w:val="heading 3"/>
-    <w:aliases w:val="Heading 3 Char"/>
-    <w:basedOn w:val="Normal"/>
-    <w:next w:val="Normal"/>
-    <w:qFormat/>
-    <w:pPr>
-      <w:keepNext/>
-      <w:numPr>
-        <w:ilvl w:val="2"/>
-        <w:numId w:val="1"/>
-      </w:numPr>
-      <w:spacing w:before="240" w:after="60"/>
-      <w:outlineLvl w:val="2"/>
-    </w:pPr>
-    <w:rPr>
-      <w:rFonts w:cs="Arial"/>
-      <w:b/>
-      <w:bCs/>
-      <w:sz w:val="22"/>
-      <w:szCs w:val="26"/>
-    </w:rPr>
-  </w:style>
-  <w:style w:type="paragraph" w:styleId="Heading4">
-    <w:name w:val="heading 4"/>
-    <w:basedOn w:val="Normal"/>
-    <w:next w:val="Normal"/>
-    <w:qFormat/>
-    <w:pPr>
-      <w:keepNext/>
-      <w:numPr>
-        <w:ilvl w:val="3"/>
-        <w:numId w:val="1"/>
-      </w:numPr>
-      <w:spacing w:before="240" w:after="60"/>
-      <w:outlineLvl w:val="3"/>
-    </w:pPr>
-    <w:rPr>
-      <w:b/>
-      <w:bCs/>
-      <w:sz w:val="28"/>
-      <w:szCs w:val="28"/>
-    </w:rPr>
-  </w:style>
-  <w:style w:type="paragraph" w:styleId="Heading5">
-    <w:name w:val="heading 5"/>
-    <w:basedOn w:val="Normal"/>
-    <w:next w:val="Normal"/>
-    <w:qFormat/>
-    <w:pPr>
-      <w:numPr>
-        <w:ilvl w:val="4"/>
-        <w:numId w:val="1"/>
-      </w:numPr>
-      <w:spacing w:before="240" w:after="60"/>
-      <w:outlineLvl w:val="4"/>
-    </w:pPr>
-    <w:rPr>
-      <w:b/>
-      <w:bCs/>
-      <w:i/>
-      <w:iCs/>
-      <w:sz w:val="26"/>
-      <w:szCs w:val="26"/>
-    </w:rPr>
-  </w:style>
-  <w:style w:type="paragraph" w:styleId="Heading6">
-    <w:name w:val="heading 6"/>
-    <w:basedOn w:val="Normal"/>
-    <w:next w:val="Normal"/>
-    <w:qFormat/>
-    <w:pPr>
-      <w:numPr>
-        <w:ilvl w:val="5"/>
-        <w:numId w:val="1"/>
-      </w:numPr>
-      <w:spacing w:before="240" w:after="60"/>
-      <w:outlineLvl w:val="5"/>
-    </w:pPr>
-    <w:rPr>
-      <w:rFonts w:ascii="Times New Roman" w:hAnsi="Times New Roman"/>
-      <w:b/>
-      <w:bCs/>
-      <w:sz w:val="22"/>
-      <w:szCs w:val="22"/>
-    </w:rPr>
-  </w:style>
-  <w:style w:type="paragraph" w:styleId="Heading7">
-    <w:name w:val="heading 7"/>
-    <w:basedOn w:val="Normal"/>
-    <w:next w:val="Normal"/>
-    <w:qFormat/>
-    <w:pPr>
-      <w:numPr>
-        <w:ilvl w:val="6"/>
-        <w:numId w:val="1"/>
-      </w:numPr>
-      <w:spacing w:before="240" w:after="60"/>
-      <w:outlineLvl w:val="6"/>
-    </w:pPr>
-    <w:rPr>
-      <w:rFonts w:ascii="Times New Roman" w:hAnsi="Times New Roman"/>
-      <w:sz w:val="24"/>
-    </w:rPr>
-  </w:style>
-  <w:style w:type="paragraph" w:styleId="Heading8">
-    <w:name w:val="heading 8"/>
-    <w:basedOn w:val="Normal"/>
-    <w:next w:val="Normal"/>
-    <w:qFormat/>
-    <w:pPr>
-      <w:numPr>
-        <w:ilvl w:val="7"/>
-        <w:numId w:val="1"/>
-      </w:numPr>
-      <w:spacing w:before="240" w:after="60"/>
-      <w:outlineLvl w:val="7"/>
-    </w:pPr>
-    <w:rPr>
-      <w:rFonts w:ascii="Times New Roman" w:hAnsi="Times New Roman"/>
-      <w:i/>
-      <w:iCs/>
-      <w:sz w:val="24"/>
-    </w:rPr>
-  </w:style>
-  <w:style w:type="paragraph" w:styleId="Heading9">
-    <w:name w:val="heading 9"/>
-    <w:basedOn w:val="Normal"/>
-    <w:next w:val="Normal"/>
-    <w:qFormat/>
-    <w:pPr>
-      <w:numPr>
-        <w:ilvl w:val="8"/>
-        <w:numId w:val="1"/>
-      </w:numPr>
-      <w:spacing w:before="240" w:after="60"/>
-      <w:outlineLvl w:val="8"/>
-    </w:pPr>
-    <w:rPr>
-      <w:rFonts w:cs="Arial"/>
-      <w:sz w:val="22"/>
-      <w:szCs w:val="22"/>
-    </w:rPr>
-  </w:style>
-  <w:style w:type="character" w:default="1" w:styleId="DefaultParagraphFont">
-    <w:name w:val="Default Paragraph Font"/>
-    <w:uiPriority w:val="1"/>
-    <w:semiHidden/>
-    <w:unhideWhenUsed/>
-  </w:style>
-  <w:style w:type="table" w:default="1" w:styleId="TableNormal">
-    <w:name w:val="Normal Table"/>
-    <w:uiPriority w:val="99"/>
-    <w:semiHidden/>
-    <w:unhideWhenUsed/>
-    <w:tblPr>
-      <w:tblInd w:w="0" w:type="dxa"/>
-      <w:tblCellMar>
-        <w:top w:w="0" w:type="dxa"/>
-        <w:left w:w="108" w:type="dxa"/>
-        <w:bottom w:w="0" w:type="dxa"/>
-        <w:right w:w="108" w:type="dxa"/>
-      </w:tblCellMar>
-    </w:tblPr>
-  </w:style>
-  <w:style w:type="numbering" w:default="1" w:styleId="NoList">
-    <w:name w:val="No List"/>
-    <w:uiPriority w:val="99"/>
-    <w:semiHidden/>
-    <w:unhideWhenUsed/>
-  </w:style>
-  <w:style w:type="paragraph" w:styleId="TOC1">
-    <w:name w:val="toc 1"/>
-    <w:basedOn w:val="Normal"/>
-    <w:next w:val="Normal"/>
-    <w:autoRedefine/>
-    <w:semiHidden/>
-    <w:rsid w:val="0075452A"/>
-    <w:pPr>
-      <w:tabs>
-        <w:tab w:val="left" w:pos="400"/>
-        <w:tab w:val="right" w:leader="dot" w:pos="8630"/>
-      </w:tabs>
-      <w:spacing w:before="240"/>
-    </w:pPr>
-    <w:rPr>
-      <w:rFonts w:cs="Arial"/>
-      <w:b/>
-      <w:bCs/>
-      <w:caps/>
-      <w:szCs w:val="24"/>
-    </w:rPr>
-  </w:style>
-  <w:style w:type="paragraph" w:styleId="TOC2">
-    <w:name w:val="toc 2"/>
-    <w:basedOn w:val="Normal"/>
-    <w:next w:val="Normal"/>
-    <w:autoRedefine/>
-    <w:semiHidden/>
-    <w:rsid w:val="003A1956"/>
-    <w:pPr>
-      <w:tabs>
-        <w:tab w:val="right" w:leader="dot" w:pos="8630"/>
-      </w:tabs>
-      <w:spacing w:before="240"/>
-      <w:ind w:left="1080" w:hanging="662"/>
-    </w:pPr>
-    <w:rPr>
-      <w:bCs/>
-      <w:noProof/>
-    </w:rPr>
-  </w:style>
-  <w:style w:type="paragraph" w:styleId="TOC3">
-    <w:name w:val="toc 3"/>
-    <w:basedOn w:val="Normal"/>
-    <w:next w:val="Normal"/>
-    <w:autoRedefine/>
-    <w:semiHidden/>
-    <w:rsid w:val="001252A7"/>
-    <w:pPr>
-      <w:ind w:left="200"/>
-    </w:pPr>
-  </w:style>
-  <w:style w:type="paragraph" w:styleId="TOC4">
-    <w:name w:val="toc 4"/>
-    <w:basedOn w:val="Normal"/>
-    <w:next w:val="Normal"/>
-    <w:autoRedefine/>
-    <w:semiHidden/>
-    <w:pPr>
-      <w:ind w:left="400"/>
-    </w:pPr>
-  </w:style>
-  <w:style w:type="paragraph" w:styleId="TOC5">
-    <w:name w:val="toc 5"/>
-    <w:basedOn w:val="Normal"/>
-    <w:next w:val="Normal"/>
-    <w:autoRedefine/>
-    <w:semiHidden/>
-    <w:rsid w:val="001252A7"/>
-    <w:pPr>
-      <w:ind w:left="600"/>
-    </w:pPr>
-  </w:style>
-  <w:style w:type="paragraph" w:styleId="TOC6">
-    <w:name w:val="toc 6"/>
-    <w:basedOn w:val="Normal"/>
-    <w:next w:val="Normal"/>
-    <w:autoRedefine/>
-    <w:semiHidden/>
-    <w:pPr>
-      <w:ind w:left="800"/>
-    </w:pPr>
-    <w:rPr>
-      <w:rFonts w:ascii="Times New Roman" w:hAnsi="Times New Roman"/>
-    </w:rPr>
-  </w:style>
-  <w:style w:type="paragraph" w:styleId="TOC7">
-    <w:name w:val="toc 7"/>
-    <w:basedOn w:val="Normal"/>
-    <w:next w:val="Normal"/>
-    <w:autoRedefine/>
-    <w:semiHidden/>
-    <w:pPr>
-      <w:ind w:left="1000"/>
-    </w:pPr>
-    <w:rPr>
-      <w:rFonts w:ascii="Times New Roman" w:hAnsi="Times New Roman"/>
-    </w:rPr>
-  </w:style>
-  <w:style w:type="paragraph" w:styleId="TOC8">
-    <w:name w:val="toc 8"/>
-    <w:basedOn w:val="Normal"/>
-    <w:next w:val="Normal"/>
-    <w:autoRedefine/>
-    <w:semiHidden/>
-    <w:pPr>
-      <w:ind w:left="1200"/>
-    </w:pPr>
-    <w:rPr>
-      <w:rFonts w:ascii="Times New Roman" w:hAnsi="Times New Roman"/>
-    </w:rPr>
-  </w:style>
-  <w:style w:type="paragraph" w:styleId="TOC9">
-    <w:name w:val="toc 9"/>
-    <w:basedOn w:val="Normal"/>
-    <w:next w:val="Normal"/>
-    <w:autoRedefine/>
-    <w:semiHidden/>
-    <w:pPr>
-      <w:ind w:left="1400"/>
-    </w:pPr>
-    <w:rPr>
-      <w:rFonts w:ascii="Times New Roman" w:hAnsi="Times New Roman"/>
-    </w:rPr>
-  </w:style>
-  <w:style w:type="character" w:styleId="Hyperlink">
-    <w:name w:val="Hyperlink"/>
-    <w:basedOn w:val="DefaultParagraphFont"/>
-    <w:rPr>
-      <w:color w:val="0000FF"/>
-      <w:u w:val="single"/>
-    </w:rPr>
-  </w:style>
-  <w:style w:type="paragraph" w:styleId="BalloonText">
-    <w:name w:val="Balloon Text"/>
-    <w:basedOn w:val="Normal"/>
-    <w:semiHidden/>
-    <w:rsid w:val="008E7A27"/>
-    <w:rPr>
-      <w:rFonts w:ascii="Tahoma" w:hAnsi="Tahoma" w:cs="Tahoma"/>
-      <w:sz w:val="16"/>
-      <w:szCs w:val="16"/>
-    </w:rPr>
-  </w:style>
-  <w:style w:type="table" w:styleId="TableGrid">
-    <w:name w:val="Table Grid"/>
-    <w:basedOn w:val="TableNormal"/>
-    <w:rsid w:val="00765F37"/>
-    <w:tblPr>
-      <w:tblInd w:w="0" w:type="dxa"/>
-      <w:tblBorders>
-        <w:top w:val="single" w:sz="4" w:space="0" w:color="auto"/>
-        <w:left w:val="single" w:sz="4" w:space="0" w:color="auto"/>
-        <w:bottom w:val="single" w:sz="4" w:space="0" w:color="auto"/>
-        <w:right w:val="single" w:sz="4" w:space="0" w:color="auto"/>
-        <w:insideH w:val="single" w:sz="4" w:space="0" w:color="auto"/>
-        <w:insideV w:val="single" w:sz="4" w:space="0" w:color="auto"/>
-      </w:tblBorders>
-      <w:tblCellMar>
-        <w:top w:w="0" w:type="dxa"/>
-        <w:left w:w="108" w:type="dxa"/>
-        <w:bottom w:w="0" w:type="dxa"/>
-        <w:right w:w="108" w:type="dxa"/>
-      </w:tblCellMar>
-    </w:tblPr>
-  </w:style>
-  <w:style w:type="paragraph" w:styleId="BodyTextIndent">
-    <w:name w:val="Body Text Indent"/>
-    <w:basedOn w:val="Normal"/>
-    <w:rsid w:val="0088693C"/>
-    <w:pPr>
-      <w:spacing w:after="120"/>
-      <w:ind w:left="360"/>
-    </w:pPr>
-  </w:style>
-  <w:style w:type="paragraph" w:customStyle="1" w:styleId="TemplateNote">
-    <w:name w:val="Template Note"/>
-    <w:basedOn w:val="Normal"/>
-    <w:rsid w:val="009A2B15"/>
-    <w:pPr>
-      <w:keepNext/>
-      <w:widowControl w:val="0"/>
-      <w:pBdr>
-        <w:top w:val="single" w:sz="6" w:space="1" w:color="auto"/>
-        <w:left w:val="single" w:sz="6" w:space="1" w:color="auto"/>
-        <w:bottom w:val="single" w:sz="6" w:space="1" w:color="auto"/>
-        <w:right w:val="single" w:sz="6" w:space="1" w:color="auto"/>
-      </w:pBdr>
-      <w:shd w:val="pct5" w:color="auto" w:fill="auto"/>
-      <w:spacing w:before="80" w:after="80"/>
-      <w:jc w:val="both"/>
-    </w:pPr>
-    <w:rPr>
-      <w:rFonts w:ascii="Times New Roman" w:hAnsi="Times New Roman"/>
-      <w:i/>
-      <w:snapToGrid w:val="0"/>
-      <w:color w:val="0000FF"/>
-    </w:rPr>
-  </w:style>
-  <w:style w:type="paragraph" w:styleId="BodyText">
-    <w:name w:val="Body Text"/>
-    <w:basedOn w:val="Normal"/>
-    <w:pPr>
-      <w:spacing w:after="120" w:line="0" w:lineRule="atLeast"/>
-      <w:ind w:left="360"/>
-    </w:pPr>
-    <w:rPr>
-      <w:spacing w:val="-5"/>
-    </w:rPr>
-  </w:style>
-  <w:style w:type="paragraph" w:customStyle="1" w:styleId="TableText">
-    <w:name w:val="Table Text"/>
-    <w:basedOn w:val="Normal"/>
-    <w:pPr>
-      <w:ind w:left="14"/>
-    </w:pPr>
-    <w:rPr>
-      <w:spacing w:val="-5"/>
-      <w:sz w:val="16"/>
-    </w:rPr>
-  </w:style>
-  <w:style w:type="paragraph" w:customStyle="1" w:styleId="TableHeader">
-    <w:name w:val="Table Header"/>
-    <w:basedOn w:val="Normal"/>
-    <w:pPr>
-      <w:spacing w:before="60"/>
-      <w:jc w:val="center"/>
-    </w:pPr>
-    <w:rPr>
-      <w:b/>
-      <w:spacing w:val="-5"/>
-      <w:sz w:val="16"/>
-    </w:rPr>
-  </w:style>
-  <w:style w:type="paragraph" w:styleId="Header">
-    <w:name w:val="header"/>
-    <w:basedOn w:val="Normal"/>
-    <w:pPr>
-      <w:tabs>
-        <w:tab w:val="center" w:pos="4320"/>
-        <w:tab w:val="right" w:pos="8640"/>
-      </w:tabs>
-    </w:pPr>
-  </w:style>
-  <w:style w:type="paragraph" w:styleId="Footer">
-    <w:name w:val="footer"/>
-    <w:basedOn w:val="Normal"/>
-    <w:pPr>
-      <w:tabs>
-        <w:tab w:val="center" w:pos="4320"/>
-        <w:tab w:val="right" w:pos="8640"/>
-      </w:tabs>
-    </w:pPr>
-  </w:style>
-  <w:style w:type="character" w:customStyle="1" w:styleId="Heading3CharChar">
-    <w:name w:val="Heading 3 Char Char"/>
-    <w:basedOn w:val="DefaultParagraphFont"/>
-    <w:rPr>
-      <w:rFonts w:ascii="Arial" w:hAnsi="Arial" w:cs="Arial"/>
-      <w:b/>
-      <w:bCs/>
-      <w:noProof w:val="0"/>
-      <w:sz w:val="22"/>
-      <w:szCs w:val="26"/>
-      <w:lang w:val="en-US" w:eastAsia="en-US" w:bidi="ar-SA"/>
-    </w:rPr>
-  </w:style>
-  <w:style w:type="paragraph" w:customStyle="1" w:styleId="TableEntry">
-    <w:name w:val="Table Entry"/>
-    <w:basedOn w:val="Normal"/>
-    <w:rPr>
-      <w:sz w:val="18"/>
-    </w:rPr>
-  </w:style>
-  <w:style w:type="paragraph" w:styleId="BodyText3">
-    <w:name w:val="Body Text 3"/>
-    <w:basedOn w:val="Normal"/>
-    <w:pPr>
-      <w:spacing w:after="120"/>
-    </w:pPr>
-    <w:rPr>
-      <w:sz w:val="16"/>
-      <w:szCs w:val="16"/>
-    </w:rPr>
-  </w:style>
-  <w:style w:type="paragraph" w:customStyle="1" w:styleId="BracketedTemplateInstructions">
-    <w:name w:val="Bracketed Template Instructions"/>
-    <w:basedOn w:val="Normal"/>
-    <w:rPr>
-      <w:sz w:val="16"/>
-    </w:rPr>
-  </w:style>
-  <w:style w:type="paragraph" w:customStyle="1" w:styleId="StyleHeading3Italic">
-    <w:name w:val="Style Heading 3 + Italic"/>
-    <w:basedOn w:val="Heading3"/>
-    <w:rPr>
-      <w:i/>
-      <w:iCs/>
-    </w:rPr>
-  </w:style>
-  <w:style w:type="character" w:customStyle="1" w:styleId="StyleHeading3ItalicChar">
-    <w:name w:val="Style Heading 3 + Italic Char"/>
-    <w:basedOn w:val="Heading3CharChar"/>
-    <w:rPr>
-      <w:rFonts w:ascii="Arial" w:hAnsi="Arial" w:cs="Arial"/>
-      <w:b/>
-      <w:bCs/>
-      <w:i/>
-      <w:iCs/>
-      <w:noProof w:val="0"/>
-      <w:sz w:val="22"/>
-      <w:szCs w:val="26"/>
-      <w:lang w:val="en-US" w:eastAsia="en-US" w:bidi="ar-SA"/>
-    </w:rPr>
-  </w:style>
-  <w:style w:type="paragraph" w:customStyle="1" w:styleId="StyleTableHeader10pt">
-    <w:name w:val="Style Table Header + 10 pt"/>
-    <w:basedOn w:val="TableHeader"/>
-    <w:rPr>
-      <w:bCs/>
-      <w:sz w:val="20"/>
-    </w:rPr>
-  </w:style>
-  <w:style w:type="paragraph" w:customStyle="1" w:styleId="StyleBodyText8ptBoldAfter0pt">
-    <w:name w:val="Style Body Text + 8 pt Bold After:  0 pt"/>
-    <w:basedOn w:val="BodyText"/>
-    <w:pPr>
-      <w:spacing w:after="0"/>
-      <w:ind w:left="0"/>
-    </w:pPr>
-    <w:rPr>
-      <w:b/>
-      <w:bCs/>
-      <w:sz w:val="16"/>
-    </w:rPr>
-  </w:style>
-  <w:style w:type="paragraph" w:customStyle="1" w:styleId="StyleBodyTextBoldCentered">
-    <w:name w:val="Style Body Text + Bold Centered"/>
-    <w:basedOn w:val="BodyText"/>
-    <w:pPr>
-      <w:ind w:left="0"/>
-      <w:jc w:val="center"/>
-    </w:pPr>
-    <w:rPr>
-      <w:b/>
-      <w:bCs/>
-    </w:rPr>
-  </w:style>
-  <w:style w:type="paragraph" w:customStyle="1" w:styleId="FieldText">
-    <w:name w:val="FieldText"/>
-    <w:basedOn w:val="Normal"/>
-    <w:rsid w:val="007B661D"/>
-    <w:pPr>
-      <w:widowControl w:val="0"/>
-    </w:pPr>
-  </w:style>
-  <w:style w:type="paragraph" w:customStyle="1" w:styleId="Notenonumber">
-    <w:name w:val="Note no number"/>
-    <w:basedOn w:val="Normal"/>
-    <w:rsid w:val="001F7C2E"/>
-    <w:pPr>
-      <w:widowControl w:val="0"/>
-    </w:pPr>
-    <w:rPr>
-      <w:rFonts w:ascii="Times New Roman" w:hAnsi="Times New Roman"/>
-      <w:i/>
-      <w:snapToGrid w:val="0"/>
-      <w:color w:val="0000FF"/>
-      <w:sz w:val="24"/>
-    </w:rPr>
-  </w:style>
-  <w:style w:type="character" w:styleId="Strong">
-    <w:name w:val="Strong"/>
-    <w:basedOn w:val="DefaultParagraphFont"/>
-    <w:qFormat/>
-    <w:rsid w:val="001F7C2E"/>
-    <w:rPr>
-      <w:b/>
-    </w:rPr>
-  </w:style>
-  <w:style w:type="paragraph" w:customStyle="1" w:styleId="FieldLabel">
-    <w:name w:val="FieldLabel"/>
-    <w:basedOn w:val="Normal"/>
-    <w:rsid w:val="000C30CC"/>
-    <w:pPr>
-      <w:widowControl w:val="0"/>
-      <w:spacing w:before="20" w:after="60"/>
-    </w:pPr>
-    <w:rPr>
-      <w:rFonts w:ascii="Times New Roman" w:hAnsi="Times New Roman"/>
-    </w:rPr>
-  </w:style>
-  <w:style w:type="paragraph" w:customStyle="1" w:styleId="IndentedText">
-    <w:name w:val="Indented Text"/>
-    <w:basedOn w:val="Normal"/>
-    <w:rsid w:val="00383E33"/>
-    <w:pPr>
-      <w:widowControl w:val="0"/>
-      <w:ind w:left="360"/>
-    </w:pPr>
-    <w:rPr>
-      <w:rFonts w:ascii="Times New Roman" w:hAnsi="Times New Roman"/>
-      <w:snapToGrid w:val="0"/>
-      <w:sz w:val="24"/>
-    </w:rPr>
-  </w:style>
-  <w:style w:type="character" w:styleId="Emphasis">
-    <w:name w:val="Emphasis"/>
-    <w:basedOn w:val="DefaultParagraphFont"/>
-    <w:qFormat/>
-    <w:rsid w:val="00383E33"/>
-    <w:rPr>
-      <w:i/>
-      <w:iCs/>
-    </w:rPr>
-  </w:style>
-  <w:style w:type="paragraph" w:customStyle="1" w:styleId="DeliverableName">
-    <w:name w:val="Deliverable Name"/>
-    <w:rsid w:val="00DE569C"/>
-    <w:pPr>
-      <w:widowControl w:val="0"/>
-    </w:pPr>
-    <w:rPr>
-      <w:rFonts w:ascii="Arial" w:hAnsi="Arial"/>
-      <w:sz w:val="24"/>
-    </w:rPr>
-  </w:style>
-  <w:style w:type="paragraph" w:styleId="Title">
-    <w:name w:val="Title"/>
-    <w:basedOn w:val="Normal"/>
-    <w:qFormat/>
-    <w:rsid w:val="00DE569C"/>
-    <w:pPr>
-      <w:jc w:val="center"/>
-    </w:pPr>
-    <w:rPr>
-      <w:b/>
-      <w:lang w:val="en-GB"/>
-    </w:rPr>
-  </w:style>
-  <w:style w:type="character" w:styleId="FollowedHyperlink">
-    <w:name w:val="FollowedHyperlink"/>
-    <w:basedOn w:val="DefaultParagraphFont"/>
-    <w:rsid w:val="00FA24FF"/>
-    <w:rPr>
-      <w:color w:val="800080"/>
-      <w:u w:val="single"/>
-    </w:rPr>
-  </w:style>
-  <w:style w:type="table" w:styleId="TableList7">
-    <w:name w:val="Table List 7"/>
-    <w:basedOn w:val="TableNormal"/>
-    <w:rsid w:val="00F27B3B"/>
-    <w:tblPr>
-      <w:tblStyleRowBandSize w:val="1"/>
-      <w:tblInd w:w="0" w:type="dxa"/>
-      <w:tblBorders>
-        <w:top w:val="single" w:sz="12" w:space="0" w:color="008000"/>
-        <w:left w:val="single" w:sz="6" w:space="0" w:color="008000"/>
-        <w:bottom w:val="single" w:sz="12" w:space="0" w:color="008000"/>
-        <w:right w:val="single" w:sz="6" w:space="0" w:color="008000"/>
-        <w:insideH w:val="single" w:sz="6" w:space="0" w:color="000000"/>
-      </w:tblBorders>
-      <w:tblCellMar>
-        <w:top w:w="0" w:type="dxa"/>
-        <w:left w:w="108" w:type="dxa"/>
-        <w:bottom w:w="0" w:type="dxa"/>
-        <w:right w:w="108" w:type="dxa"/>
-      </w:tblCellMar>
-    </w:tblPr>
-    <w:tblStylePr w:type="firstRow">
-      <w:rPr>
-        <w:b/>
-        <w:bCs/>
-      </w:rPr>
-      <w:tblPr/>
-      <w:tcPr>
-        <w:tcBorders>
-          <w:bottom w:val="single" w:sz="12" w:space="0" w:color="008000"/>
-          <w:tl2br w:val="none" w:sz="0" w:space="0" w:color="auto"/>
-          <w:tr2bl w:val="none" w:sz="0" w:space="0" w:color="auto"/>
-        </w:tcBorders>
-        <w:shd w:val="solid" w:color="C0C0C0" w:fill="FFFFFF"/>
-      </w:tcPr>
-    </w:tblStylePr>
-    <w:tblStylePr w:type="lastRow">
-      <w:rPr>
-        <w:b/>
-        <w:bCs/>
-      </w:rPr>
-      <w:tblPr/>
-      <w:tcPr>
-        <w:tcBorders>
-          <w:top w:val="single" w:sz="12" w:space="0" w:color="008000"/>
-          <w:tl2br w:val="none" w:sz="0" w:space="0" w:color="auto"/>
-          <w:tr2bl w:val="none" w:sz="0" w:space="0" w:color="auto"/>
-        </w:tcBorders>
-      </w:tcPr>
-    </w:tblStylePr>
-    <w:tblStylePr w:type="firstCol">
-      <w:rPr>
-        <w:b/>
-        <w:bCs/>
-      </w:rPr>
-      <w:tblPr/>
-      <w:tcPr>
-        <w:tcBorders>
-          <w:tl2br w:val="none" w:sz="0" w:space="0" w:color="auto"/>
-          <w:tr2bl w:val="none" w:sz="0" w:space="0" w:color="auto"/>
-        </w:tcBorders>
-      </w:tcPr>
-    </w:tblStylePr>
-    <w:tblStylePr w:type="lastCol">
-      <w:rPr>
-        <w:b/>
-        <w:bCs/>
-      </w:rPr>
-      <w:tblPr/>
-      <w:tcPr>
-        <w:tcBorders>
-          <w:tl2br w:val="none" w:sz="0" w:space="0" w:color="auto"/>
-          <w:tr2bl w:val="none" w:sz="0" w:space="0" w:color="auto"/>
-        </w:tcBorders>
-      </w:tcPr>
-    </w:tblStylePr>
-    <w:tblStylePr w:type="band1Horz">
-      <w:rPr>
-        <w:color w:val="auto"/>
-      </w:rPr>
-      <w:tblPr/>
-      <w:tcPr>
-        <w:tcBorders>
-          <w:tl2br w:val="none" w:sz="0" w:space="0" w:color="auto"/>
-          <w:tr2bl w:val="none" w:sz="0" w:space="0" w:color="auto"/>
-        </w:tcBorders>
-        <w:shd w:val="pct20" w:color="000000" w:fill="FFFFFF"/>
-      </w:tcPr>
-    </w:tblStylePr>
-    <w:tblStylePr w:type="band2Horz">
-      <w:tblPr/>
-      <w:tcPr>
-        <w:tcBorders>
-          <w:tl2br w:val="none" w:sz="0" w:space="0" w:color="auto"/>
-          <w:tr2bl w:val="none" w:sz="0" w:space="0" w:color="auto"/>
-        </w:tcBorders>
-        <w:shd w:val="pct25" w:color="FFFF00" w:fill="FFFFFF"/>
-      </w:tcPr>
-    </w:tblStylePr>
-  </w:style>
-  <w:style w:type="table" w:styleId="TableSimple1">
-    <w:name w:val="Table Simple 1"/>
-    <w:basedOn w:val="TableNormal"/>
-    <w:rsid w:val="00F27B3B"/>
-    <w:tblPr>
-      <w:tblInd w:w="0" w:type="dxa"/>
-      <w:tblBorders>
-        <w:top w:val="single" w:sz="12" w:space="0" w:color="008000"/>
-        <w:bottom w:val="single" w:sz="12" w:space="0" w:color="008000"/>
-      </w:tblBorders>
-      <w:tblCellMar>
-        <w:top w:w="0" w:type="dxa"/>
-        <w:left w:w="108" w:type="dxa"/>
-        <w:bottom w:w="0" w:type="dxa"/>
-        <w:right w:w="108" w:type="dxa"/>
-      </w:tblCellMar>
-    </w:tblPr>
-    <w:tcPr>
-      <w:shd w:val="clear" w:color="auto" w:fill="auto"/>
-    </w:tcPr>
-    <w:tblStylePr w:type="firstRow">
-      <w:tblPr/>
-      <w:tcPr>
-        <w:tcBorders>
-          <w:bottom w:val="single" w:sz="6" w:space="0" w:color="008000"/>
-          <w:tl2br w:val="none" w:sz="0" w:space="0" w:color="auto"/>
-          <w:tr2bl w:val="none" w:sz="0" w:space="0" w:color="auto"/>
-        </w:tcBorders>
-      </w:tcPr>
-    </w:tblStylePr>
-    <w:tblStylePr w:type="lastRow">
-      <w:tblPr/>
-      <w:tcPr>
-        <w:tcBorders>
-          <w:top w:val="single" w:sz="6" w:space="0" w:color="008000"/>
-          <w:tl2br w:val="none" w:sz="0" w:space="0" w:color="auto"/>
-          <w:tr2bl w:val="none" w:sz="0" w:space="0" w:color="auto"/>
-        </w:tcBorders>
-      </w:tcPr>
-    </w:tblStylePr>
-  </w:style>
-  <w:style w:type="table" w:styleId="Table3Deffects3">
-    <w:name w:val="Table 3D effects 3"/>
-    <w:basedOn w:val="TableNormal"/>
-    <w:rsid w:val="007400EE"/>
-    <w:tblPr>
-      <w:tblStyleRowBandSize w:val="1"/>
-      <w:tblStyleColBandSize w:val="1"/>
-      <w:tblInd w:w="0" w:type="dxa"/>
-      <w:tblCellMar>
-        <w:top w:w="0" w:type="dxa"/>
-        <w:left w:w="108" w:type="dxa"/>
-        <w:bottom w:w="0" w:type="dxa"/>
-        <w:right w:w="108" w:type="dxa"/>
-      </w:tblCellMar>
-    </w:tblPr>
-    <w:tblStylePr w:type="firstRow">
-      <w:rPr>
-        <w:b/>
-        <w:bCs/>
-      </w:rPr>
-      <w:tblPr/>
-      <w:tcPr>
-        <w:tcBorders>
-          <w:tl2br w:val="none" w:sz="0" w:space="0" w:color="auto"/>
-          <w:tr2bl w:val="none" w:sz="0" w:space="0" w:color="auto"/>
-        </w:tcBorders>
-      </w:tcPr>
-    </w:tblStylePr>
-    <w:tblStylePr w:type="firstCol">
-      <w:tblPr/>
-      <w:tcPr>
-        <w:tcBorders>
-          <w:top w:val="none" w:sz="0" w:space="0" w:color="auto"/>
-          <w:bottom w:val="none" w:sz="0" w:space="0" w:color="auto"/>
-          <w:right w:val="single" w:sz="6" w:space="0" w:color="808080"/>
-          <w:tl2br w:val="none" w:sz="0" w:space="0" w:color="auto"/>
-          <w:tr2bl w:val="none" w:sz="0" w:space="0" w:color="auto"/>
-        </w:tcBorders>
-      </w:tcPr>
-    </w:tblStylePr>
-    <w:tblStylePr w:type="lastCol">
-      <w:tblPr/>
-      <w:tcPr>
-        <w:tcBorders>
-          <w:right w:val="single" w:sz="6" w:space="0" w:color="FFFFFF"/>
-          <w:tl2br w:val="none" w:sz="0" w:space="0" w:color="auto"/>
-          <w:tr2bl w:val="none" w:sz="0" w:space="0" w:color="auto"/>
-        </w:tcBorders>
-      </w:tcPr>
-    </w:tblStylePr>
-    <w:tblStylePr w:type="band1Vert">
-      <w:rPr>
-        <w:color w:val="auto"/>
-      </w:rPr>
-      <w:tblPr/>
-      <w:tcPr>
-        <w:shd w:val="solid" w:color="C0C0C0" w:fill="FFFFFF"/>
-      </w:tcPr>
-    </w:tblStylePr>
-    <w:tblStylePr w:type="band2Vert">
-      <w:rPr>
-        <w:color w:val="auto"/>
-      </w:rPr>
-      <w:tblPr/>
-      <w:tcPr>
-        <w:shd w:val="pct50" w:color="C0C0C0" w:fill="FFFFFF"/>
-      </w:tcPr>
-    </w:tblStylePr>
-    <w:tblStylePr w:type="band1Horz">
-      <w:tblPr/>
-      <w:tcPr>
-        <w:tcBorders>
-          <w:top w:val="single" w:sz="6" w:space="0" w:color="808080"/>
-          <w:bottom w:val="single" w:sz="6" w:space="0" w:color="FFFFFF"/>
-          <w:tl2br w:val="none" w:sz="0" w:space="0" w:color="auto"/>
-          <w:tr2bl w:val="none" w:sz="0" w:space="0" w:color="auto"/>
-        </w:tcBorders>
-      </w:tcPr>
-    </w:tblStylePr>
-    <w:tblStylePr w:type="swCell">
-      <w:rPr>
-        <w:b/>
-        <w:bCs/>
-      </w:rPr>
-      <w:tblPr/>
-      <w:tcPr>
-        <w:tcBorders>
-          <w:tl2br w:val="none" w:sz="0" w:space="0" w:color="auto"/>
-          <w:tr2bl w:val="none" w:sz="0" w:space="0" w:color="auto"/>
-        </w:tcBorders>
-      </w:tcPr>
-    </w:tblStylePr>
-  </w:style>
-  <w:style w:type="table" w:styleId="Table3Deffects2">
-    <w:name w:val="Table 3D effects 2"/>
-    <w:basedOn w:val="TableNormal"/>
-    <w:rsid w:val="007400EE"/>
-    <w:tblPr>
-      <w:tblStyleRowBandSize w:val="1"/>
-      <w:tblInd w:w="0" w:type="dxa"/>
-      <w:tblBorders>
-        <w:top w:val="single" w:sz="12" w:space="0" w:color="auto"/>
-        <w:left w:val="single" w:sz="12" w:space="0" w:color="auto"/>
-        <w:bottom w:val="single" w:sz="12" w:space="0" w:color="auto"/>
-        <w:right w:val="single" w:sz="12" w:space="0" w:color="auto"/>
-      </w:tblBorders>
-      <w:tblCellMar>
-        <w:top w:w="0" w:type="dxa"/>
-        <w:left w:w="108" w:type="dxa"/>
-        <w:bottom w:w="0" w:type="dxa"/>
-        <w:right w:w="108" w:type="dxa"/>
-      </w:tblCellMar>
-    </w:tblPr>
-    <w:tcPr>
-      <w:shd w:val="clear" w:color="auto" w:fill="FFFFCC"/>
-    </w:tcPr>
-    <w:tblStylePr w:type="firstRow">
-      <w:rPr>
-        <w:b/>
-        <w:bCs/>
-      </w:rPr>
-      <w:tblPr/>
-      <w:tcPr>
-        <w:tcBorders>
-          <w:tl2br w:val="none" w:sz="0" w:space="0" w:color="auto"/>
-          <w:tr2bl w:val="none" w:sz="0" w:space="0" w:color="auto"/>
-        </w:tcBorders>
-      </w:tcPr>
-    </w:tblStylePr>
-    <w:tblStylePr w:type="firstCol">
-      <w:tblPr/>
-      <w:tcPr>
-        <w:tcBorders>
-          <w:top w:val="none" w:sz="0" w:space="0" w:color="auto"/>
-          <w:bottom w:val="none" w:sz="0" w:space="0" w:color="auto"/>
-          <w:right w:val="single" w:sz="6" w:space="0" w:color="808080"/>
-          <w:tl2br w:val="none" w:sz="0" w:space="0" w:color="auto"/>
-          <w:tr2bl w:val="none" w:sz="0" w:space="0" w:color="auto"/>
-        </w:tcBorders>
-      </w:tcPr>
-    </w:tblStylePr>
-    <w:tblStylePr w:type="lastCol">
-      <w:tblPr/>
-      <w:tcPr>
-        <w:tcBorders>
-          <w:right w:val="single" w:sz="6" w:space="0" w:color="FFFFFF"/>
-          <w:tl2br w:val="none" w:sz="0" w:space="0" w:color="auto"/>
-          <w:tr2bl w:val="none" w:sz="0" w:space="0" w:color="auto"/>
-        </w:tcBorders>
-      </w:tcPr>
-    </w:tblStylePr>
-    <w:tblStylePr w:type="band1Horz">
-      <w:tblPr/>
-      <w:tcPr>
-        <w:tcBorders>
-          <w:top w:val="single" w:sz="6" w:space="0" w:color="808080"/>
-          <w:bottom w:val="single" w:sz="6" w:space="0" w:color="FFFFFF"/>
-          <w:tl2br w:val="none" w:sz="0" w:space="0" w:color="auto"/>
-          <w:tr2bl w:val="none" w:sz="0" w:space="0" w:color="auto"/>
-        </w:tcBorders>
-      </w:tcPr>
-    </w:tblStylePr>
-    <w:tblStylePr w:type="swCell">
-      <w:rPr>
-        <w:b/>
-        <w:bCs/>
-      </w:rPr>
-      <w:tblPr/>
-      <w:tcPr>
-        <w:tcBorders>
-          <w:tl2br w:val="none" w:sz="0" w:space="0" w:color="auto"/>
-          <w:tr2bl w:val="none" w:sz="0" w:space="0" w:color="auto"/>
-        </w:tcBorders>
-      </w:tcPr>
-    </w:tblStylePr>
-  </w:style>
-  <w:style w:type="table" w:customStyle="1" w:styleId="CustomTable1">
-    <w:name w:val="Custom Table 1"/>
-    <w:basedOn w:val="TableNormal"/>
-    <w:rsid w:val="003A1498"/>
-    <w:tblPr>
-      <w:tblInd w:w="0" w:type="dxa"/>
-      <w:tblCellMar>
-        <w:top w:w="0" w:type="dxa"/>
-        <w:left w:w="108" w:type="dxa"/>
-        <w:bottom w:w="0" w:type="dxa"/>
-        <w:right w:w="108" w:type="dxa"/>
-      </w:tblCellMar>
-    </w:tblPr>
-    <w:tcPr>
-      <w:shd w:val="clear" w:color="auto" w:fill="FFFFCC"/>
-    </w:tcPr>
-  </w:style>
-  <w:style w:type="paragraph" w:customStyle="1" w:styleId="DocumentTitle">
-    <w:name w:val="Document Title"/>
-    <w:rsid w:val="00330146"/>
-    <w:rPr>
-      <w:snapToGrid w:val="0"/>
-      <w:sz w:val="24"/>
-    </w:rPr>
-  </w:style>
-  <w:style w:type="paragraph" w:customStyle="1" w:styleId="StyleHeading2Before0ptAfter6pt">
-    <w:name w:val="Style Heading 2 + Before:  0 pt After:  6 pt"/>
-    <w:basedOn w:val="Heading2"/>
-    <w:autoRedefine/>
-    <w:rsid w:val="00330146"/>
-    <w:pPr>
-      <w:numPr>
-        <w:ilvl w:val="0"/>
-        <w:numId w:val="0"/>
-      </w:numPr>
-      <w:spacing w:before="0" w:after="120"/>
-    </w:pPr>
-    <w:rPr>
-      <w:rFonts w:ascii="Times New Roman" w:hAnsi="Times New Roman" w:cs="Times New Roman"/>
-      <w:i/>
-      <w:snapToGrid w:val="0"/>
-      <w:szCs w:val="24"/>
-    </w:rPr>
-  </w:style>
-  <w:style w:type="table" w:styleId="TableWeb1">
-    <w:name w:val="Table Web 1"/>
-    <w:basedOn w:val="TableNormal"/>
-    <w:rsid w:val="00F00701"/>
-    <w:tblPr>
-      <w:tblCellSpacing w:w="20" w:type="dxa"/>
-      <w:tblInd w:w="0" w:type="dxa"/>
-      <w:tblBorders>
-        <w:top w:val="outset" w:sz="6" w:space="0" w:color="auto"/>
-        <w:left w:val="outset" w:sz="6" w:space="0" w:color="auto"/>
-        <w:bottom w:val="outset" w:sz="6" w:space="0" w:color="auto"/>
-        <w:right w:val="outset" w:sz="6" w:space="0" w:color="auto"/>
-        <w:insideH w:val="outset" w:sz="6" w:space="0" w:color="auto"/>
-        <w:insideV w:val="outset" w:sz="6" w:space="0" w:color="auto"/>
-      </w:tblBorders>
-      <w:tblCellMar>
-        <w:top w:w="0" w:type="dxa"/>
-        <w:left w:w="108" w:type="dxa"/>
-        <w:bottom w:w="0" w:type="dxa"/>
-        <w:right w:w="108" w:type="dxa"/>
-      </w:tblCellMar>
-    </w:tblPr>
-    <w:trPr>
-      <w:tblCellSpacing w:w="20" w:type="dxa"/>
-    </w:trPr>
-    <w:tcPr>
-      <w:shd w:val="clear" w:color="auto" w:fill="auto"/>
-    </w:tcPr>
-    <w:tblStylePr w:type="firstRow">
-      <w:rPr>
-        <w:color w:val="auto"/>
-      </w:rPr>
-      <w:tblPr/>
-      <w:tcPr>
-        <w:tcBorders>
-          <w:tl2br w:val="none" w:sz="0" w:space="0" w:color="auto"/>
-          <w:tr2bl w:val="none" w:sz="0" w:space="0" w:color="auto"/>
-        </w:tcBorders>
-      </w:tcPr>
-    </w:tblStylePr>
-  </w:style>
-  <w:style w:type="paragraph" w:styleId="BodyText2">
-    <w:name w:val="Body Text 2"/>
-    <w:basedOn w:val="Normal"/>
-    <w:rsid w:val="00E742F9"/>
-    <w:pPr>
-      <w:spacing w:after="120" w:line="480" w:lineRule="auto"/>
-    </w:pPr>
-  </w:style>
-  <w:style w:type="character" w:styleId="CommentReference">
-    <w:name w:val="annotation reference"/>
-    <w:basedOn w:val="DefaultParagraphFont"/>
-    <w:semiHidden/>
-    <w:rsid w:val="001A0845"/>
-    <w:rPr>
-      <w:sz w:val="16"/>
-      <w:szCs w:val="16"/>
-    </w:rPr>
-  </w:style>
-  <w:style w:type="paragraph" w:styleId="CommentText">
-    <w:name w:val="annotation text"/>
-    <w:basedOn w:val="Normal"/>
-    <w:semiHidden/>
-    <w:rsid w:val="001A0845"/>
-  </w:style>
-  <w:style w:type="paragraph" w:styleId="CommentSubject">
-    <w:name w:val="annotation subject"/>
-    <w:basedOn w:val="CommentText"/>
-    <w:next w:val="CommentText"/>
-    <w:semiHidden/>
-    <w:rsid w:val="001A0845"/>
-    <w:rPr>
-      <w:b/>
-      <w:bCs/>
-    </w:rPr>
-  </w:style>
-  <w:style w:type="paragraph" w:customStyle="1" w:styleId="IntroPara">
-    <w:name w:val="IntroPara"/>
-    <w:basedOn w:val="Normal"/>
-    <w:rsid w:val="00D916B6"/>
-    <w:pPr>
-      <w:spacing w:after="240"/>
-    </w:pPr>
-    <w:rPr>
-      <w:rFonts w:ascii="Times New Roman" w:hAnsi="Times New Roman"/>
-      <w:sz w:val="24"/>
-      <w:szCs w:val="24"/>
-      <w:lang w:val="en-AU"/>
-    </w:rPr>
-  </w:style>
-  <w:style w:type="paragraph" w:customStyle="1" w:styleId="SectionedBullet">
-    <w:name w:val="SectionedBullet"/>
-    <w:basedOn w:val="Normal"/>
-    <w:rsid w:val="00D916B6"/>
-    <w:pPr>
-      <w:numPr>
-        <w:numId w:val="2"/>
-      </w:numPr>
-      <w:spacing w:after="160"/>
-    </w:pPr>
-    <w:rPr>
-      <w:rFonts w:ascii="Times New Roman" w:hAnsi="Times New Roman"/>
-      <w:kern w:val="24"/>
-      <w:sz w:val="24"/>
-      <w:szCs w:val="24"/>
-      <w:lang w:val="en-AU"/>
-    </w:rPr>
-  </w:style>
-  <w:style w:type="paragraph" w:customStyle="1" w:styleId="SectionSubHeading">
-    <w:name w:val="SectionSubHeading"/>
-    <w:basedOn w:val="Normal"/>
-    <w:rsid w:val="00D916B6"/>
-    <w:pPr>
-      <w:spacing w:after="240"/>
-    </w:pPr>
-    <w:rPr>
-      <w:rFonts w:ascii="Times New Roman" w:hAnsi="Times New Roman"/>
-      <w:b/>
-      <w:bCs/>
-      <w:sz w:val="24"/>
-      <w:szCs w:val="24"/>
-      <w:lang w:val="en-AU"/>
-    </w:rPr>
-  </w:style>
-  <w:style w:type="paragraph" w:customStyle="1" w:styleId="figure">
-    <w:name w:val="figure"/>
-    <w:basedOn w:val="Normal"/>
-    <w:rsid w:val="004D2769"/>
-    <w:pPr>
-      <w:overflowPunct w:val="0"/>
-      <w:autoSpaceDE w:val="0"/>
-      <w:autoSpaceDN w:val="0"/>
-      <w:adjustRightInd w:val="0"/>
-      <w:spacing w:before="120" w:line="300" w:lineRule="atLeast"/>
-      <w:textAlignment w:val="baseline"/>
-    </w:pPr>
-    <w:rPr>
-      <w:rFonts w:ascii="Times New Roman" w:hAnsi="Times New Roman"/>
-      <w:i/>
-      <w:iCs/>
-      <w:sz w:val="24"/>
-      <w:szCs w:val="24"/>
-      <w:lang w:val="en-AU"/>
-    </w:rPr>
-  </w:style>
-  <w:style w:type="paragraph" w:styleId="BlockText">
-    <w:name w:val="Block Text"/>
-    <w:basedOn w:val="Normal"/>
-    <w:rsid w:val="00B34BA9"/>
-    <w:pPr>
-      <w:keepLines/>
-      <w:spacing w:after="120"/>
-      <w:ind w:left="1440" w:right="1440"/>
-    </w:pPr>
-    <w:rPr>
-      <w:szCs w:val="24"/>
-      <w:lang w:val="en-AU"/>
-    </w:rPr>
-  </w:style>
-  <w:style w:type="table" w:customStyle="1" w:styleId="TableStyle1">
-    <w:name w:val="Table Style1"/>
-    <w:basedOn w:val="TableNormal"/>
-    <w:rsid w:val="006E5963"/>
-    <w:rPr>
-      <w:rFonts w:ascii="Arial" w:hAnsi="Arial"/>
-    </w:rPr>
-    <w:tblPr>
-      <w:tblStyleRowBandSize w:val="1"/>
-      <w:tblInd w:w="0" w:type="dxa"/>
-      <w:tblBorders>
-        <w:top w:val="single" w:sz="4" w:space="0" w:color="auto"/>
-        <w:left w:val="single" w:sz="4" w:space="0" w:color="auto"/>
-        <w:bottom w:val="single" w:sz="4" w:space="0" w:color="auto"/>
-        <w:right w:val="single" w:sz="4" w:space="0" w:color="auto"/>
-        <w:insideH w:val="single" w:sz="4" w:space="0" w:color="auto"/>
-        <w:insideV w:val="single" w:sz="4" w:space="0" w:color="auto"/>
-      </w:tblBorders>
-      <w:tblCellMar>
-        <w:top w:w="0" w:type="dxa"/>
-        <w:left w:w="108" w:type="dxa"/>
-        <w:bottom w:w="0" w:type="dxa"/>
-        <w:right w:w="108" w:type="dxa"/>
-      </w:tblCellMar>
-    </w:tblPr>
-    <w:tcPr>
-      <w:tcMar>
-        <w:top w:w="43" w:type="dxa"/>
-        <w:left w:w="115" w:type="dxa"/>
-        <w:bottom w:w="43" w:type="dxa"/>
-        <w:right w:w="115" w:type="dxa"/>
-      </w:tcMar>
-    </w:tcPr>
-    <w:tblStylePr w:type="firstRow">
-      <w:rPr>
-        <w:rFonts w:ascii="Arial" w:hAnsi="Arial"/>
-        <w:b/>
-        <w:sz w:val="20"/>
-      </w:rPr>
-      <w:tblPr/>
-      <w:tcPr>
-        <w:shd w:val="clear" w:color="auto" w:fill="D9D9D9"/>
-      </w:tcPr>
-    </w:tblStylePr>
-    <w:tblStylePr w:type="band2Horz">
-      <w:rPr>
-        <w:rFonts w:ascii="Arial" w:hAnsi="Arial"/>
-        <w:sz w:val="20"/>
-      </w:rPr>
-    </w:tblStylePr>
-  </w:style>
-  <w:style w:type="table" w:styleId="TableTheme">
-    <w:name w:val="Table Theme"/>
-    <w:basedOn w:val="TableNormal"/>
-    <w:rsid w:val="006E5963"/>
-    <w:tblPr>
-      <w:tblInd w:w="0" w:type="dxa"/>
-      <w:tblBorders>
-        <w:top w:val="single" w:sz="4" w:space="0" w:color="auto"/>
-        <w:left w:val="single" w:sz="4" w:space="0" w:color="auto"/>
-        <w:bottom w:val="single" w:sz="4" w:space="0" w:color="auto"/>
-        <w:right w:val="single" w:sz="4" w:space="0" w:color="auto"/>
-        <w:insideH w:val="single" w:sz="4" w:space="0" w:color="auto"/>
-        <w:insideV w:val="single" w:sz="4" w:space="0" w:color="auto"/>
-      </w:tblBorders>
-      <w:tblCellMar>
-        <w:top w:w="0" w:type="dxa"/>
-        <w:left w:w="108" w:type="dxa"/>
-        <w:bottom w:w="0" w:type="dxa"/>
-        <w:right w:w="108" w:type="dxa"/>
-      </w:tblCellMar>
-    </w:tblPr>
-  </w:style>
-  <w:style w:type="table" w:customStyle="1" w:styleId="ProjectStatusReport">
-    <w:name w:val="ProjectStatusReport"/>
-    <w:basedOn w:val="TableNormal"/>
-    <w:rsid w:val="006E5963"/>
-    <w:rPr>
-      <w:rFonts w:ascii="Arial" w:hAnsi="Arial"/>
-    </w:rPr>
-    <w:tblPr>
-      <w:tblStyleRowBandSize w:val="1"/>
-      <w:tblInd w:w="720" w:type="dxa"/>
-      <w:tblBorders>
-        <w:top w:val="single" w:sz="4" w:space="0" w:color="auto"/>
-        <w:left w:val="single" w:sz="4" w:space="0" w:color="auto"/>
-        <w:bottom w:val="single" w:sz="4" w:space="0" w:color="auto"/>
-        <w:right w:val="single" w:sz="4" w:space="0" w:color="auto"/>
-        <w:insideH w:val="single" w:sz="4" w:space="0" w:color="auto"/>
-        <w:insideV w:val="single" w:sz="4" w:space="0" w:color="auto"/>
-      </w:tblBorders>
-      <w:tblCellMar>
-        <w:top w:w="0" w:type="dxa"/>
-        <w:left w:w="108" w:type="dxa"/>
-        <w:bottom w:w="0" w:type="dxa"/>
-        <w:right w:w="108" w:type="dxa"/>
-      </w:tblCellMar>
     </w:tblPr>
     <w:tcPr>
       <w:tcMar>

</xml_diff>